<commit_message>
:books: docs: Terminando o item 2.4
</commit_message>
<xml_diff>
--- a/Documentos/SGED - Documento Geral do Projeto.docx
+++ b/Documentos/SGED - Documento Geral do Projeto.docx
@@ -3190,12 +3190,7 @@
         <w:ind w:firstLine="851"/>
       </w:pPr>
       <w:r>
-        <w:t>A incorporação de tecnologias modernas torna o trabalho de gestão mais eficiente e seguro. Com a digitalização dos documentos físicos e convertendo em formatos eletrônicos, reduz dependência a papéis físicos, facilita o armazenamento e a recuperação de informações. Por meio dela, possibilita medidas de segurança</w:t>
-      </w:r>
-      <w:bookmarkStart w:id="8" w:name="_GoBack"/>
-      <w:bookmarkEnd w:id="8"/>
-      <w:r>
-        <w:t xml:space="preserve"> assertivas, com criptografia de dados e controle de acesso baseada em funções de pessoas dentro do sistema, restringindo que somente pessoas autorizadas possam ter acesso a tais informações.</w:t>
+        <w:t>A incorporação de tecnologias modernas torna o trabalho de gestão mais eficiente e seguro. Com a digitalização dos documentos físicos e convertendo em formatos eletrônicos, reduz dependência a papéis físicos, facilita o armazenamento e a recuperação de informações. Por meio dela, possibilita medidas de segurança assertivas, com criptografia de dados e controle de acesso baseada em funções de pessoas dentro do sistema, restringindo que somente pessoas autorizadas possam ter acesso a tais informações.</w:t>
       </w:r>
     </w:p>
     <w:p>
@@ -3530,13 +3525,13 @@
           <w:szCs w:val="24"/>
         </w:rPr>
       </w:pPr>
-      <w:bookmarkStart w:id="9" w:name="_Toc253375253"/>
-      <w:bookmarkStart w:id="10" w:name="_Toc311655756"/>
-      <w:bookmarkStart w:id="11" w:name="_Toc311656223"/>
-      <w:bookmarkStart w:id="12" w:name="_Toc311656310"/>
-      <w:bookmarkStart w:id="13" w:name="_Toc311656577"/>
-      <w:bookmarkStart w:id="14" w:name="_Toc311676927"/>
-      <w:bookmarkStart w:id="15" w:name="_Toc311677295"/>
+      <w:bookmarkStart w:id="8" w:name="_Toc253375253"/>
+      <w:bookmarkStart w:id="9" w:name="_Toc311655756"/>
+      <w:bookmarkStart w:id="10" w:name="_Toc311656223"/>
+      <w:bookmarkStart w:id="11" w:name="_Toc311656310"/>
+      <w:bookmarkStart w:id="12" w:name="_Toc311656577"/>
+      <w:bookmarkStart w:id="13" w:name="_Toc311676927"/>
+      <w:bookmarkStart w:id="14" w:name="_Toc311677295"/>
       <w:r>
         <w:rPr>
           <w:szCs w:val="24"/>
@@ -3544,27 +3539,27 @@
         <w:lastRenderedPageBreak/>
         <w:t xml:space="preserve">  </w:t>
       </w:r>
-      <w:bookmarkStart w:id="16" w:name="_Toc144809990"/>
+      <w:bookmarkStart w:id="15" w:name="_Toc144809990"/>
       <w:r>
         <w:rPr>
           <w:szCs w:val="24"/>
         </w:rPr>
         <w:t>LEVANTAMENTO DE REQUISITOS</w:t>
       </w:r>
+      <w:bookmarkEnd w:id="8"/>
       <w:bookmarkEnd w:id="9"/>
       <w:bookmarkEnd w:id="10"/>
       <w:bookmarkEnd w:id="11"/>
       <w:bookmarkEnd w:id="12"/>
       <w:bookmarkEnd w:id="13"/>
       <w:bookmarkEnd w:id="14"/>
+      <w:r>
+        <w:rPr>
+          <w:szCs w:val="24"/>
+        </w:rPr>
+        <w:t xml:space="preserve"> DE SOFTWARE</w:t>
+      </w:r>
       <w:bookmarkEnd w:id="15"/>
-      <w:r>
-        <w:rPr>
-          <w:szCs w:val="24"/>
-        </w:rPr>
-        <w:t xml:space="preserve"> DE SOFTWARE</w:t>
-      </w:r>
-      <w:bookmarkEnd w:id="16"/>
     </w:p>
     <w:p>
       <w:pPr>
@@ -3590,31 +3585,31 @@
           <w:szCs w:val="24"/>
         </w:rPr>
       </w:pPr>
-      <w:bookmarkStart w:id="17" w:name="_Toc311655848"/>
-      <w:bookmarkStart w:id="18" w:name="_Toc311655928"/>
-      <w:bookmarkStart w:id="19" w:name="_Toc311656059"/>
-      <w:bookmarkStart w:id="20" w:name="_Toc311656108"/>
-      <w:bookmarkStart w:id="21" w:name="_Toc311656224"/>
-      <w:bookmarkStart w:id="22" w:name="_Toc144809991"/>
-      <w:bookmarkStart w:id="23" w:name="_Toc253375254"/>
-      <w:bookmarkStart w:id="24" w:name="_Toc311655757"/>
-      <w:bookmarkStart w:id="25" w:name="_Toc311656228"/>
-      <w:bookmarkStart w:id="26" w:name="_Toc311656311"/>
-      <w:bookmarkStart w:id="27" w:name="_Toc311656578"/>
-      <w:bookmarkStart w:id="28" w:name="_Toc311676928"/>
-      <w:bookmarkStart w:id="29" w:name="_Toc311677296"/>
+      <w:bookmarkStart w:id="16" w:name="_Toc311655848"/>
+      <w:bookmarkStart w:id="17" w:name="_Toc311655928"/>
+      <w:bookmarkStart w:id="18" w:name="_Toc311656059"/>
+      <w:bookmarkStart w:id="19" w:name="_Toc311656108"/>
+      <w:bookmarkStart w:id="20" w:name="_Toc311656224"/>
+      <w:bookmarkStart w:id="21" w:name="_Toc144809991"/>
+      <w:bookmarkStart w:id="22" w:name="_Toc253375254"/>
+      <w:bookmarkStart w:id="23" w:name="_Toc311655757"/>
+      <w:bookmarkStart w:id="24" w:name="_Toc311656228"/>
+      <w:bookmarkStart w:id="25" w:name="_Toc311656311"/>
+      <w:bookmarkStart w:id="26" w:name="_Toc311656578"/>
+      <w:bookmarkStart w:id="27" w:name="_Toc311676928"/>
+      <w:bookmarkStart w:id="28" w:name="_Toc311677296"/>
+      <w:bookmarkEnd w:id="16"/>
       <w:bookmarkEnd w:id="17"/>
       <w:bookmarkEnd w:id="18"/>
       <w:bookmarkEnd w:id="19"/>
       <w:bookmarkEnd w:id="20"/>
+      <w:r>
+        <w:rPr>
+          <w:szCs w:val="24"/>
+        </w:rPr>
+        <w:t>Descrição dos objetivos do sistema</w:t>
+      </w:r>
       <w:bookmarkEnd w:id="21"/>
-      <w:r>
-        <w:rPr>
-          <w:szCs w:val="24"/>
-        </w:rPr>
-        <w:t>Descrição dos objetivos do sistema</w:t>
-      </w:r>
-      <w:bookmarkEnd w:id="22"/>
     </w:p>
     <w:p>
       <w:r>
@@ -3640,14 +3635,14 @@
           <w:szCs w:val="24"/>
         </w:rPr>
       </w:pPr>
-      <w:bookmarkStart w:id="30" w:name="_Toc144809992"/>
+      <w:bookmarkStart w:id="29" w:name="_Toc144809992"/>
       <w:r>
         <w:rPr>
           <w:szCs w:val="24"/>
         </w:rPr>
         <w:t>Descrição do sistema atual</w:t>
       </w:r>
-      <w:bookmarkEnd w:id="30"/>
+      <w:bookmarkEnd w:id="29"/>
     </w:p>
     <w:p>
       <w:r>
@@ -3709,63 +3704,63 @@
         </w:rPr>
         <w:t xml:space="preserve"> </w:t>
       </w:r>
-      <w:bookmarkStart w:id="31" w:name="_Toc144809993"/>
+      <w:bookmarkStart w:id="30" w:name="_Toc144809993"/>
+      <w:bookmarkEnd w:id="22"/>
       <w:bookmarkEnd w:id="23"/>
       <w:bookmarkEnd w:id="24"/>
       <w:bookmarkEnd w:id="25"/>
       <w:bookmarkEnd w:id="26"/>
       <w:bookmarkEnd w:id="27"/>
       <w:bookmarkEnd w:id="28"/>
-      <w:bookmarkEnd w:id="29"/>
       <w:r>
         <w:rPr>
           <w:szCs w:val="24"/>
         </w:rPr>
         <w:t>Descrição dos principais problemas</w:t>
       </w:r>
+      <w:bookmarkEnd w:id="30"/>
+    </w:p>
+    <w:p>
+      <w:pPr>
+        <w:rPr>
+          <w:u w:val="single"/>
+        </w:rPr>
+      </w:pPr>
+      <w:r>
+        <w:rPr>
+          <w:rStyle w:val="ui-provider"/>
+        </w:rPr>
+        <w:t>A equipe do projeto identificou um problema relacionado ao desenvolvimento do banco de dados. Ele envolve a necessidade de armazenar uma vasta quantidade de dados, bem como informações sensíveis. Portanto, não será permitido a negligência da segurança do banco de dados.</w:t>
+      </w:r>
+    </w:p>
+    <w:p>
+      <w:pPr>
+        <w:rPr>
+          <w:szCs w:val="24"/>
+        </w:rPr>
+      </w:pPr>
+    </w:p>
+    <w:p>
+      <w:pPr>
+        <w:pStyle w:val="Ttulo2"/>
+        <w:rPr>
+          <w:szCs w:val="24"/>
+        </w:rPr>
+      </w:pPr>
+      <w:r>
+        <w:rPr>
+          <w:szCs w:val="24"/>
+        </w:rPr>
+        <w:t xml:space="preserve"> </w:t>
+      </w:r>
+      <w:bookmarkStart w:id="31" w:name="_Toc144809994"/>
+      <w:r>
+        <w:rPr>
+          <w:szCs w:val="24"/>
+        </w:rPr>
+        <w:t>Descrição dos requisitos funcionais</w:t>
+      </w:r>
       <w:bookmarkEnd w:id="31"/>
-    </w:p>
-    <w:p>
-      <w:pPr>
-        <w:rPr>
-          <w:u w:val="single"/>
-        </w:rPr>
-      </w:pPr>
-      <w:r>
-        <w:rPr>
-          <w:rStyle w:val="ui-provider"/>
-        </w:rPr>
-        <w:t>A equipe do projeto identificou um problema relacionado ao desenvolvimento do banco de dados. Ele envolve a necessidade de armazenar uma vasta quantidade de dados, bem como informações sensíveis. Portanto, não será permitido a negligência da segurança do banco de dados.</w:t>
-      </w:r>
-    </w:p>
-    <w:p>
-      <w:pPr>
-        <w:rPr>
-          <w:szCs w:val="24"/>
-        </w:rPr>
-      </w:pPr>
-    </w:p>
-    <w:p>
-      <w:pPr>
-        <w:pStyle w:val="Ttulo2"/>
-        <w:rPr>
-          <w:szCs w:val="24"/>
-        </w:rPr>
-      </w:pPr>
-      <w:r>
-        <w:rPr>
-          <w:szCs w:val="24"/>
-        </w:rPr>
-        <w:t xml:space="preserve"> </w:t>
-      </w:r>
-      <w:bookmarkStart w:id="32" w:name="_Toc144809994"/>
-      <w:r>
-        <w:rPr>
-          <w:szCs w:val="24"/>
-        </w:rPr>
-        <w:t>Descrição dos requisitos funcionais</w:t>
-      </w:r>
-      <w:bookmarkEnd w:id="32"/>
     </w:p>
     <w:p/>
     <w:p>
@@ -4430,6 +4425,971 @@
     </w:p>
     <w:p>
       <w:pPr>
+        <w:pStyle w:val="Ttulo3"/>
+        <w:ind w:left="709" w:hanging="709"/>
+      </w:pPr>
+      <w:r>
+        <w:t>Cadastrar Endereço</w:t>
+      </w:r>
+    </w:p>
+    <w:p>
+      <w:r>
+        <w:t>O sistema deve permitir que o administrador cadastre um endereço no sistema.</w:t>
+      </w:r>
+    </w:p>
+    <w:p/>
+    <w:p>
+      <w:pPr>
+        <w:pStyle w:val="Ttulo3"/>
+        <w:ind w:left="709" w:hanging="709"/>
+      </w:pPr>
+      <w:r>
+        <w:t>Listar Endereço</w:t>
+      </w:r>
+    </w:p>
+    <w:p>
+      <w:r>
+        <w:t>O sistema deve permitir que o administrador, atendente e usuários públicos listem todos os endereços cadastrados no sistema.</w:t>
+      </w:r>
+    </w:p>
+    <w:p/>
+    <w:p>
+      <w:pPr>
+        <w:pStyle w:val="Ttulo3"/>
+        <w:ind w:left="709" w:hanging="709"/>
+      </w:pPr>
+      <w:r>
+        <w:t>Alterar Endereço</w:t>
+      </w:r>
+    </w:p>
+    <w:p>
+      <w:r>
+        <w:t>O sistema deve permitir que o administrador e o atendente alterem os dados do endereço, caso precise.</w:t>
+      </w:r>
+    </w:p>
+    <w:p/>
+    <w:p>
+      <w:pPr>
+        <w:pStyle w:val="Ttulo3"/>
+        <w:ind w:left="709" w:hanging="709"/>
+      </w:pPr>
+      <w:r>
+        <w:t>Desativar Endereço</w:t>
+      </w:r>
+    </w:p>
+    <w:p>
+      <w:r>
+        <w:t>O sistema deve permitir que o administrador e o atendente desativem um endereço cadastrado no sistema, colocando seu status como “Desativado”, assim, o registro não interage mais no banco de dados, existindo somente para que outros registros dependentes dele não sejam removidos ou corrompidos.</w:t>
+      </w:r>
+    </w:p>
+    <w:p>
+      <w:pPr>
+        <w:ind w:firstLine="0"/>
+      </w:pPr>
+    </w:p>
+    <w:p>
+      <w:pPr>
+        <w:pStyle w:val="Ttulo3"/>
+        <w:ind w:left="709" w:hanging="709"/>
+      </w:pPr>
+      <w:r>
+        <w:t>Excluir Endereço</w:t>
+      </w:r>
+    </w:p>
+    <w:p>
+      <w:r>
+        <w:t>O sistema deve permitir que o administrador e o atendente excluam um endereço cadastrado no sistema.</w:t>
+      </w:r>
+    </w:p>
+    <w:p>
+      <w:r>
+        <w:t>Caso o endereço tenha participado de algum registro no banco de dados, efetua Desativar Endereço.</w:t>
+      </w:r>
+    </w:p>
+    <w:p>
+      <w:r>
+        <w:t>Caso não, ele o removerá do banco de dados.</w:t>
+      </w:r>
+    </w:p>
+    <w:p/>
+    <w:p>
+      <w:pPr>
+        <w:pStyle w:val="Ttulo3"/>
+        <w:ind w:left="709" w:hanging="709"/>
+      </w:pPr>
+      <w:r>
+        <w:t>Cadastrar Imóvel</w:t>
+      </w:r>
+    </w:p>
+    <w:p>
+      <w:r>
+        <w:t>O sistema deve permitir que o administrador cadastre um imóvel no sistema.</w:t>
+      </w:r>
+    </w:p>
+    <w:p/>
+    <w:p>
+      <w:pPr>
+        <w:pStyle w:val="Ttulo3"/>
+        <w:ind w:left="709" w:hanging="709"/>
+      </w:pPr>
+      <w:r>
+        <w:t>Listar Imóvel</w:t>
+      </w:r>
+    </w:p>
+    <w:p>
+      <w:r>
+        <w:t>O sistema deve permitir que o administrador, atendente e usuários públicos listem todos os imóveis cadastrados no sistema.</w:t>
+      </w:r>
+    </w:p>
+    <w:p/>
+    <w:p>
+      <w:pPr>
+        <w:pStyle w:val="Ttulo3"/>
+        <w:ind w:left="709" w:hanging="709"/>
+      </w:pPr>
+      <w:r>
+        <w:t>Alterar Imóvel</w:t>
+      </w:r>
+    </w:p>
+    <w:p>
+      <w:r>
+        <w:t>O sistema deve permitir que o administrador e o atendente alterem os dados do imóvel, caso precise.</w:t>
+      </w:r>
+    </w:p>
+    <w:p/>
+    <w:p>
+      <w:pPr>
+        <w:pStyle w:val="Ttulo3"/>
+        <w:ind w:left="709" w:hanging="709"/>
+      </w:pPr>
+      <w:r>
+        <w:t>Desativar Imóvel</w:t>
+      </w:r>
+    </w:p>
+    <w:p>
+      <w:r>
+        <w:t>O sistema deve permitir que o administrador e o atendente desativem um imóvel cadastrado no sistema, colocando seu status como “Desativado”, assim, o registro não interage mais no banco de dados, existindo somente para que outros registros dependentes dele não sejam removidos ou corrompidos.</w:t>
+      </w:r>
+    </w:p>
+    <w:p>
+      <w:pPr>
+        <w:ind w:firstLine="0"/>
+      </w:pPr>
+    </w:p>
+    <w:p>
+      <w:pPr>
+        <w:pStyle w:val="Ttulo3"/>
+        <w:ind w:left="709" w:hanging="709"/>
+      </w:pPr>
+      <w:r>
+        <w:t>Excluir Imóvel</w:t>
+      </w:r>
+    </w:p>
+    <w:p>
+      <w:r>
+        <w:t>O sistema deve permitir que o administrador e o atendente excluam um imóvel cadastrado no sistema.</w:t>
+      </w:r>
+    </w:p>
+    <w:p>
+      <w:r>
+        <w:t>Caso o imóvel tenha participado de algum registro no banco de dados, efetua Desativar Imóvel.</w:t>
+      </w:r>
+    </w:p>
+    <w:p>
+      <w:r>
+        <w:t>Caso não, ele o removerá do banco de dados.</w:t>
+      </w:r>
+    </w:p>
+    <w:p/>
+    <w:p>
+      <w:pPr>
+        <w:pStyle w:val="Ttulo3"/>
+        <w:ind w:left="709" w:hanging="709"/>
+      </w:pPr>
+      <w:r>
+        <w:t xml:space="preserve">Cadastrar </w:t>
+      </w:r>
+      <w:proofErr w:type="spellStart"/>
+      <w:r>
+        <w:t>TipoProcesso</w:t>
+      </w:r>
+      <w:proofErr w:type="spellEnd"/>
+    </w:p>
+    <w:p>
+      <w:r>
+        <w:t>O sistema deve permitir que o administrador cadastre um tipo processo no sistema.</w:t>
+      </w:r>
+    </w:p>
+    <w:p/>
+    <w:p>
+      <w:pPr>
+        <w:pStyle w:val="Ttulo3"/>
+        <w:ind w:left="709" w:hanging="709"/>
+      </w:pPr>
+      <w:r>
+        <w:t xml:space="preserve">Listar </w:t>
+      </w:r>
+      <w:proofErr w:type="spellStart"/>
+      <w:r>
+        <w:t>TipoProcesso</w:t>
+      </w:r>
+      <w:proofErr w:type="spellEnd"/>
+    </w:p>
+    <w:p>
+      <w:r>
+        <w:t xml:space="preserve">O sistema deve permitir que o administrador, atendente e usuários públicos listem </w:t>
+      </w:r>
+      <w:proofErr w:type="gramStart"/>
+      <w:r>
+        <w:t xml:space="preserve">todos os </w:t>
+      </w:r>
+      <w:proofErr w:type="spellStart"/>
+      <w:r>
+        <w:t>tipo</w:t>
+      </w:r>
+      <w:proofErr w:type="spellEnd"/>
+      <w:proofErr w:type="gramEnd"/>
+      <w:r>
+        <w:t xml:space="preserve"> de processos cadastrados no sistema.</w:t>
+      </w:r>
+    </w:p>
+    <w:p/>
+    <w:p>
+      <w:pPr>
+        <w:pStyle w:val="Ttulo3"/>
+        <w:ind w:left="709" w:hanging="709"/>
+      </w:pPr>
+      <w:r>
+        <w:t xml:space="preserve">Alterar </w:t>
+      </w:r>
+      <w:proofErr w:type="spellStart"/>
+      <w:r>
+        <w:t>TipoProcesso</w:t>
+      </w:r>
+      <w:proofErr w:type="spellEnd"/>
+    </w:p>
+    <w:p>
+      <w:r>
+        <w:t>O sistema deve permitir que o administrador e o atendente alterem os dados do tipo de processo, caso precise.</w:t>
+      </w:r>
+    </w:p>
+    <w:p/>
+    <w:p>
+      <w:pPr>
+        <w:pStyle w:val="Ttulo3"/>
+        <w:ind w:left="709" w:hanging="709"/>
+      </w:pPr>
+      <w:r>
+        <w:t xml:space="preserve">Desativar </w:t>
+      </w:r>
+      <w:proofErr w:type="spellStart"/>
+      <w:r>
+        <w:t>TipoProcesso</w:t>
+      </w:r>
+      <w:proofErr w:type="spellEnd"/>
+    </w:p>
+    <w:p>
+      <w:r>
+        <w:t>O sistema deve permitir que o administrador e o atendente desativem um tipo de processo cadastrado no sistema, colocando seu status como “Desativado”, assim, o registro não interage mais no banco de dados, existindo somente para que outros registros dependentes dele não sejam removidos ou corrompidos.</w:t>
+      </w:r>
+    </w:p>
+    <w:p>
+      <w:pPr>
+        <w:ind w:firstLine="0"/>
+      </w:pPr>
+    </w:p>
+    <w:p>
+      <w:pPr>
+        <w:pStyle w:val="Ttulo3"/>
+        <w:ind w:left="709" w:hanging="709"/>
+      </w:pPr>
+      <w:r>
+        <w:t xml:space="preserve">Excluir </w:t>
+      </w:r>
+      <w:proofErr w:type="spellStart"/>
+      <w:r>
+        <w:t>TipoProcesso</w:t>
+      </w:r>
+      <w:proofErr w:type="spellEnd"/>
+    </w:p>
+    <w:p>
+      <w:r>
+        <w:t>O sistema deve permitir que o administrador e o atendente excluam um tipo de processo cadastrado no sistema.</w:t>
+      </w:r>
+    </w:p>
+    <w:p>
+      <w:r>
+        <w:t xml:space="preserve">Caso o tipo de processo tenha participado de algum registro no banco de dados, efetua Desativar </w:t>
+      </w:r>
+      <w:proofErr w:type="spellStart"/>
+      <w:r>
+        <w:t>TipoProcesso</w:t>
+      </w:r>
+      <w:proofErr w:type="spellEnd"/>
+      <w:r>
+        <w:t>.</w:t>
+      </w:r>
+    </w:p>
+    <w:p>
+      <w:r>
+        <w:t>Caso não, ele o removerá do banco de dados.</w:t>
+      </w:r>
+    </w:p>
+    <w:p/>
+    <w:p>
+      <w:pPr>
+        <w:pStyle w:val="Ttulo3"/>
+        <w:ind w:left="709" w:hanging="709"/>
+      </w:pPr>
+      <w:r>
+        <w:t>Cadastrar Processo</w:t>
+      </w:r>
+    </w:p>
+    <w:p>
+      <w:r>
+        <w:t>O sistema deve permitir que o administrador cadastre um processo no sistema.</w:t>
+      </w:r>
+    </w:p>
+    <w:p/>
+    <w:p>
+      <w:pPr>
+        <w:pStyle w:val="Ttulo3"/>
+        <w:ind w:left="709" w:hanging="709"/>
+      </w:pPr>
+      <w:r>
+        <w:t>Listar Processo</w:t>
+      </w:r>
+    </w:p>
+    <w:p>
+      <w:r>
+        <w:t>O sistema deve permitir que o administrador, atendente e usuários públicos listem todos os processos cadastrados no sistema.</w:t>
+      </w:r>
+    </w:p>
+    <w:p/>
+    <w:p>
+      <w:pPr>
+        <w:pStyle w:val="Ttulo3"/>
+        <w:ind w:left="709" w:hanging="709"/>
+      </w:pPr>
+      <w:r>
+        <w:t>Alterar Processo</w:t>
+      </w:r>
+    </w:p>
+    <w:p>
+      <w:r>
+        <w:t>O sistema deve permitir que o administrador e o atendente alterem os dados do processo, caso precise.</w:t>
+      </w:r>
+    </w:p>
+    <w:p/>
+    <w:p>
+      <w:pPr>
+        <w:pStyle w:val="Ttulo3"/>
+        <w:ind w:left="709" w:hanging="709"/>
+      </w:pPr>
+      <w:r>
+        <w:t>Desativar Processo</w:t>
+      </w:r>
+    </w:p>
+    <w:p>
+      <w:r>
+        <w:t>O sistema deve permitir que o administrador e o atendente desativem um processo cadastrado no sistema, colocando seu status como “Desativado”, assim, o registro não interage mais no banco de dados, existindo somente para que outros registros dependentes dele não sejam removidos ou corrompidos.</w:t>
+      </w:r>
+    </w:p>
+    <w:p>
+      <w:pPr>
+        <w:ind w:firstLine="0"/>
+      </w:pPr>
+    </w:p>
+    <w:p>
+      <w:pPr>
+        <w:pStyle w:val="Ttulo3"/>
+        <w:ind w:left="709" w:hanging="709"/>
+      </w:pPr>
+      <w:r>
+        <w:t>Excluir Processo</w:t>
+      </w:r>
+    </w:p>
+    <w:p>
+      <w:r>
+        <w:t>O sistema deve permitir que o administrador e o atendente excluam um processo cadastrado no sistema.</w:t>
+      </w:r>
+    </w:p>
+    <w:p>
+      <w:r>
+        <w:t>Caso o processo tenha participado de algum registro no banco de dados, efetua Desativar Processo.</w:t>
+      </w:r>
+    </w:p>
+    <w:p>
+      <w:r>
+        <w:t>Caso não, ele o removerá do banco de dados.</w:t>
+      </w:r>
+    </w:p>
+    <w:p/>
+    <w:p>
+      <w:pPr>
+        <w:pStyle w:val="Ttulo3"/>
+        <w:ind w:left="709" w:hanging="709"/>
+      </w:pPr>
+      <w:r>
+        <w:t xml:space="preserve">Cadastrar </w:t>
+      </w:r>
+      <w:proofErr w:type="spellStart"/>
+      <w:r>
+        <w:t>TipoEtapa</w:t>
+      </w:r>
+      <w:proofErr w:type="spellEnd"/>
+    </w:p>
+    <w:p>
+      <w:r>
+        <w:t>O sistema deve permitir que o administrador cadastre um tipo de etapa no sistema.</w:t>
+      </w:r>
+    </w:p>
+    <w:p/>
+    <w:p>
+      <w:pPr>
+        <w:pStyle w:val="Ttulo3"/>
+        <w:ind w:left="709" w:hanging="709"/>
+      </w:pPr>
+      <w:r>
+        <w:t xml:space="preserve">Listar </w:t>
+      </w:r>
+      <w:proofErr w:type="spellStart"/>
+      <w:r>
+        <w:t>TipoEtapa</w:t>
+      </w:r>
+      <w:proofErr w:type="spellEnd"/>
+    </w:p>
+    <w:p>
+      <w:r>
+        <w:t xml:space="preserve">O sistema deve permitir que o administrador, atendente e usuários públicos listem </w:t>
+      </w:r>
+      <w:proofErr w:type="gramStart"/>
+      <w:r>
+        <w:t xml:space="preserve">todos os </w:t>
+      </w:r>
+      <w:proofErr w:type="spellStart"/>
+      <w:r>
+        <w:t>tipo</w:t>
+      </w:r>
+      <w:proofErr w:type="spellEnd"/>
+      <w:proofErr w:type="gramEnd"/>
+      <w:r>
+        <w:t xml:space="preserve"> de etapas cadastrados no sistema.</w:t>
+      </w:r>
+    </w:p>
+    <w:p/>
+    <w:p>
+      <w:pPr>
+        <w:pStyle w:val="Ttulo3"/>
+        <w:ind w:left="709" w:hanging="709"/>
+      </w:pPr>
+      <w:r>
+        <w:t xml:space="preserve">Alterar </w:t>
+      </w:r>
+      <w:proofErr w:type="spellStart"/>
+      <w:r>
+        <w:t>TipoEtapa</w:t>
+      </w:r>
+      <w:proofErr w:type="spellEnd"/>
+    </w:p>
+    <w:p>
+      <w:r>
+        <w:t>O sistema deve permitir que o administrador e o atendente alterem os dados do tipo de etapa, caso precise.</w:t>
+      </w:r>
+    </w:p>
+    <w:p/>
+    <w:p>
+      <w:pPr>
+        <w:pStyle w:val="Ttulo3"/>
+        <w:ind w:left="709" w:hanging="709"/>
+      </w:pPr>
+      <w:r>
+        <w:t xml:space="preserve">Desativar </w:t>
+      </w:r>
+      <w:proofErr w:type="spellStart"/>
+      <w:r>
+        <w:t>TipoEtapa</w:t>
+      </w:r>
+      <w:proofErr w:type="spellEnd"/>
+    </w:p>
+    <w:p>
+      <w:r>
+        <w:t>O sistema deve permitir que o administrador e o atendente desativem um tipo de etapa cadastrado no sistema, colocando seu status como “Desativado”, assim, o registro não interage mais no banco de dados, existindo somente para que outros registros dependentes dele não sejam removidos ou corrompidos.</w:t>
+      </w:r>
+    </w:p>
+    <w:p>
+      <w:pPr>
+        <w:ind w:firstLine="0"/>
+      </w:pPr>
+    </w:p>
+    <w:p>
+      <w:pPr>
+        <w:pStyle w:val="Ttulo3"/>
+        <w:ind w:left="709" w:hanging="709"/>
+      </w:pPr>
+      <w:r>
+        <w:t xml:space="preserve">Excluir </w:t>
+      </w:r>
+      <w:proofErr w:type="spellStart"/>
+      <w:r>
+        <w:t>TipoEtapa</w:t>
+      </w:r>
+      <w:proofErr w:type="spellEnd"/>
+    </w:p>
+    <w:p>
+      <w:r>
+        <w:t>O sistema deve permitir que o administrador e o atendente excluam um tipo de etapa cadastrado no sistema.</w:t>
+      </w:r>
+    </w:p>
+    <w:p>
+      <w:r>
+        <w:t xml:space="preserve">Caso o tipo de etapa tenha participado de algum registro no banco de dados, efetua Desativar </w:t>
+      </w:r>
+      <w:proofErr w:type="spellStart"/>
+      <w:r>
+        <w:t>TipoEtapa</w:t>
+      </w:r>
+      <w:proofErr w:type="spellEnd"/>
+      <w:r>
+        <w:t>.</w:t>
+      </w:r>
+    </w:p>
+    <w:p>
+      <w:r>
+        <w:t>Caso não, ele o removerá do banco de dados.</w:t>
+      </w:r>
+    </w:p>
+    <w:p/>
+    <w:p>
+      <w:pPr>
+        <w:pStyle w:val="Ttulo3"/>
+        <w:ind w:left="709" w:hanging="709"/>
+      </w:pPr>
+      <w:r>
+        <w:t>Cadastrar Etapa</w:t>
+      </w:r>
+    </w:p>
+    <w:p>
+      <w:r>
+        <w:t>O sistema deve permitir que o administrador cadastre uma etapa no sistema.</w:t>
+      </w:r>
+    </w:p>
+    <w:p/>
+    <w:p>
+      <w:pPr>
+        <w:pStyle w:val="Ttulo3"/>
+        <w:ind w:left="709" w:hanging="709"/>
+      </w:pPr>
+      <w:r>
+        <w:t>Listar Etapa</w:t>
+      </w:r>
+    </w:p>
+    <w:p>
+      <w:r>
+        <w:t>O sistema deve permitir que o administrador, atendente e usuários públicos listem todos as etapas cadastrados no sistema.</w:t>
+      </w:r>
+    </w:p>
+    <w:p/>
+    <w:p>
+      <w:pPr>
+        <w:pStyle w:val="Ttulo3"/>
+        <w:ind w:left="709" w:hanging="709"/>
+      </w:pPr>
+      <w:r>
+        <w:t>Alterar Etapa</w:t>
+      </w:r>
+    </w:p>
+    <w:p>
+      <w:r>
+        <w:t>O sistema deve permitir que o administrador e o atendente alterem os dados d</w:t>
+      </w:r>
+      <w:r>
+        <w:t>a</w:t>
+      </w:r>
+      <w:r>
+        <w:t xml:space="preserve"> etapa, caso precise.</w:t>
+      </w:r>
+    </w:p>
+    <w:p/>
+    <w:p>
+      <w:pPr>
+        <w:pStyle w:val="Ttulo3"/>
+        <w:ind w:left="709" w:hanging="709"/>
+      </w:pPr>
+      <w:r>
+        <w:lastRenderedPageBreak/>
+        <w:t>Desativar Etapa</w:t>
+      </w:r>
+    </w:p>
+    <w:p>
+      <w:r>
+        <w:t>O sistema deve permitir que o administrador e o atendente desativem uma etapa cadastrado no sistema, colocando seu status como “Desativado”, assim, o registro não interage mais no banco de dados, existindo somente para que outros registros dependentes dele não sejam removidos ou corrompidos.</w:t>
+      </w:r>
+    </w:p>
+    <w:p>
+      <w:pPr>
+        <w:ind w:firstLine="0"/>
+      </w:pPr>
+    </w:p>
+    <w:p>
+      <w:pPr>
+        <w:pStyle w:val="Ttulo3"/>
+        <w:ind w:left="709" w:hanging="709"/>
+      </w:pPr>
+      <w:r>
+        <w:t>Excluir Etapa</w:t>
+      </w:r>
+    </w:p>
+    <w:p>
+      <w:r>
+        <w:t>O sistema deve permitir que o administrador e o atendente excluam uma etapa cadastrado no sistema.</w:t>
+      </w:r>
+    </w:p>
+    <w:p>
+      <w:r>
+        <w:t>Caso a etapa tenha participado de algum registro no banco de dados, efetua Desativar Etapa.</w:t>
+      </w:r>
+    </w:p>
+    <w:p>
+      <w:r>
+        <w:t>Caso não, ele o removerá do banco de dados.</w:t>
+      </w:r>
+    </w:p>
+    <w:p>
+      <w:pPr>
+        <w:ind w:firstLine="0"/>
+      </w:pPr>
+    </w:p>
+    <w:p>
+      <w:pPr>
+        <w:pStyle w:val="Ttulo3"/>
+        <w:ind w:left="709" w:hanging="709"/>
+      </w:pPr>
+      <w:r>
+        <w:t xml:space="preserve">Cadastrar </w:t>
+      </w:r>
+      <w:proofErr w:type="spellStart"/>
+      <w:r>
+        <w:t>TipoDocumento</w:t>
+      </w:r>
+      <w:proofErr w:type="spellEnd"/>
+    </w:p>
+    <w:p>
+      <w:r>
+        <w:t>O sistema deve permitir que o administrador cadastre um</w:t>
+      </w:r>
+      <w:r>
+        <w:t xml:space="preserve"> tipo de documento</w:t>
+      </w:r>
+      <w:r>
+        <w:t xml:space="preserve"> no sistema.</w:t>
+      </w:r>
+    </w:p>
+    <w:p/>
+    <w:p>
+      <w:pPr>
+        <w:pStyle w:val="Ttulo3"/>
+        <w:ind w:left="709" w:hanging="709"/>
+      </w:pPr>
+      <w:r>
+        <w:t xml:space="preserve">Listar </w:t>
+      </w:r>
+      <w:proofErr w:type="spellStart"/>
+      <w:r>
+        <w:t>TipoDocumento</w:t>
+      </w:r>
+      <w:proofErr w:type="spellEnd"/>
+    </w:p>
+    <w:p>
+      <w:r>
+        <w:t xml:space="preserve">O sistema deve permitir que o administrador, atendente e usuários públicos listem todos </w:t>
+      </w:r>
+      <w:r>
+        <w:t>os</w:t>
+      </w:r>
+      <w:r>
+        <w:t xml:space="preserve"> </w:t>
+      </w:r>
+      <w:r>
+        <w:t>tipos de documento</w:t>
+      </w:r>
+      <w:r>
+        <w:t>s cadastrados no sistema.</w:t>
+      </w:r>
+    </w:p>
+    <w:p/>
+    <w:p>
+      <w:pPr>
+        <w:pStyle w:val="Ttulo3"/>
+        <w:ind w:left="709" w:hanging="709"/>
+      </w:pPr>
+      <w:r>
+        <w:t xml:space="preserve">Alterar </w:t>
+      </w:r>
+      <w:proofErr w:type="spellStart"/>
+      <w:r>
+        <w:t>TipoDocumento</w:t>
+      </w:r>
+      <w:proofErr w:type="spellEnd"/>
+    </w:p>
+    <w:p>
+      <w:r>
+        <w:t xml:space="preserve">O sistema deve permitir que o administrador e o atendente alterem os dados do </w:t>
+      </w:r>
+      <w:r>
+        <w:t>tipo de documento</w:t>
+      </w:r>
+      <w:r>
+        <w:t>, caso precise.</w:t>
+      </w:r>
+    </w:p>
+    <w:p/>
+    <w:p>
+      <w:pPr>
+        <w:pStyle w:val="Ttulo3"/>
+        <w:ind w:left="709" w:hanging="709"/>
+      </w:pPr>
+      <w:r>
+        <w:t xml:space="preserve">Desativar </w:t>
+      </w:r>
+      <w:proofErr w:type="spellStart"/>
+      <w:r>
+        <w:t>TipoDocumento</w:t>
+      </w:r>
+      <w:proofErr w:type="spellEnd"/>
+    </w:p>
+    <w:p>
+      <w:r>
+        <w:t>O sistema deve permitir que o administrador e o atendente desativem um</w:t>
+      </w:r>
+      <w:r>
+        <w:t xml:space="preserve"> tipo de documento</w:t>
+      </w:r>
+      <w:r>
+        <w:t xml:space="preserve"> cadastrado no sistema, colocando seu status como “Desativado”, assim, o registro não interage mais no banco de dados, existindo somente para que outros registros dependentes dele não sejam removidos ou corrompidos.</w:t>
+      </w:r>
+    </w:p>
+    <w:p>
+      <w:pPr>
+        <w:ind w:firstLine="0"/>
+      </w:pPr>
+    </w:p>
+    <w:p>
+      <w:pPr>
+        <w:pStyle w:val="Ttulo3"/>
+        <w:ind w:left="709" w:hanging="709"/>
+      </w:pPr>
+      <w:r>
+        <w:t xml:space="preserve">Excluir </w:t>
+      </w:r>
+      <w:proofErr w:type="spellStart"/>
+      <w:r>
+        <w:t>TipoDocumento</w:t>
+      </w:r>
+      <w:proofErr w:type="spellEnd"/>
+    </w:p>
+    <w:p>
+      <w:r>
+        <w:t xml:space="preserve">O sistema deve permitir que o administrador e o atendente excluam um </w:t>
+      </w:r>
+      <w:r>
+        <w:t>tipo de documento</w:t>
+      </w:r>
+      <w:r>
+        <w:t xml:space="preserve"> cadastrado no sistema.</w:t>
+      </w:r>
+    </w:p>
+    <w:p>
+      <w:r>
+        <w:lastRenderedPageBreak/>
+        <w:t xml:space="preserve">Caso </w:t>
+      </w:r>
+      <w:r>
+        <w:t>o</w:t>
+      </w:r>
+      <w:r>
+        <w:t xml:space="preserve"> </w:t>
+      </w:r>
+      <w:r>
+        <w:t>tipo de documento</w:t>
+      </w:r>
+      <w:r>
+        <w:t xml:space="preserve"> tenha participado de algum registro no banco de dados, efetua Desativar </w:t>
+      </w:r>
+      <w:proofErr w:type="spellStart"/>
+      <w:r>
+        <w:t>TipoDocumento</w:t>
+      </w:r>
+      <w:proofErr w:type="spellEnd"/>
+      <w:r>
+        <w:t>.</w:t>
+      </w:r>
+    </w:p>
+    <w:p>
+      <w:pPr>
+        <w:ind w:firstLine="0"/>
+      </w:pPr>
+      <w:r>
+        <w:t>Caso não, ele o removerá do banco de dados.</w:t>
+      </w:r>
+    </w:p>
+    <w:p>
+      <w:pPr>
+        <w:ind w:firstLine="0"/>
+      </w:pPr>
+    </w:p>
+    <w:p>
+      <w:pPr>
+        <w:pStyle w:val="Ttulo3"/>
+        <w:ind w:left="709" w:hanging="709"/>
+      </w:pPr>
+      <w:r>
+        <w:t xml:space="preserve">Cadastrar </w:t>
+      </w:r>
+      <w:r>
+        <w:t>Documento</w:t>
+      </w:r>
+    </w:p>
+    <w:p>
+      <w:r>
+        <w:t xml:space="preserve">O sistema deve permitir que o administrador cadastre um </w:t>
+      </w:r>
+      <w:r>
+        <w:t>documento</w:t>
+      </w:r>
+      <w:r>
+        <w:t xml:space="preserve"> no sistema.</w:t>
+      </w:r>
+    </w:p>
+    <w:p/>
+    <w:p>
+      <w:pPr>
+        <w:pStyle w:val="Ttulo3"/>
+        <w:ind w:left="709" w:hanging="709"/>
+      </w:pPr>
+      <w:r>
+        <w:t xml:space="preserve">Listar </w:t>
+      </w:r>
+      <w:r>
+        <w:t>Documento</w:t>
+      </w:r>
+    </w:p>
+    <w:p>
+      <w:r>
+        <w:t xml:space="preserve">O sistema deve permitir que o administrador, atendente e usuários públicos listem todos os </w:t>
+      </w:r>
+      <w:r>
+        <w:t>documento</w:t>
+      </w:r>
+      <w:r>
+        <w:t>s cadastrados no sistema.</w:t>
+      </w:r>
+    </w:p>
+    <w:p/>
+    <w:p>
+      <w:pPr>
+        <w:pStyle w:val="Ttulo3"/>
+        <w:ind w:left="709" w:hanging="709"/>
+      </w:pPr>
+      <w:r>
+        <w:t xml:space="preserve">Alterar </w:t>
+      </w:r>
+      <w:r>
+        <w:t>Documento</w:t>
+      </w:r>
+    </w:p>
+    <w:p>
+      <w:r>
+        <w:t xml:space="preserve">O sistema deve permitir que o administrador e o atendente alterem os dados do </w:t>
+      </w:r>
+      <w:r>
+        <w:t>documento</w:t>
+      </w:r>
+      <w:r>
+        <w:t>, caso precise.</w:t>
+      </w:r>
+    </w:p>
+    <w:p/>
+    <w:p>
+      <w:pPr>
+        <w:pStyle w:val="Ttulo3"/>
+        <w:ind w:left="709" w:hanging="709"/>
+      </w:pPr>
+      <w:r>
+        <w:t xml:space="preserve">Desativar </w:t>
+      </w:r>
+      <w:r>
+        <w:t>Documento</w:t>
+      </w:r>
+    </w:p>
+    <w:p>
+      <w:r>
+        <w:t xml:space="preserve">O sistema deve permitir que o administrador e o atendente desativem um </w:t>
+      </w:r>
+      <w:r>
+        <w:t>documento</w:t>
+      </w:r>
+      <w:r>
+        <w:t xml:space="preserve"> cadastrado no sistema, colocando seu status como “Desativado”, assim, o registro não interage mais no banco de dados, existindo somente para que outros registros dependentes dele não sejam removidos ou corrompidos.</w:t>
+      </w:r>
+    </w:p>
+    <w:p>
+      <w:pPr>
+        <w:ind w:firstLine="0"/>
+      </w:pPr>
+    </w:p>
+    <w:p>
+      <w:pPr>
+        <w:pStyle w:val="Ttulo3"/>
+        <w:ind w:left="709" w:hanging="709"/>
+      </w:pPr>
+      <w:r>
+        <w:t xml:space="preserve">Excluir </w:t>
+      </w:r>
+      <w:r>
+        <w:t>Documento</w:t>
+      </w:r>
+    </w:p>
+    <w:p>
+      <w:r>
+        <w:t xml:space="preserve">O sistema deve permitir que o administrador e o atendente excluam um </w:t>
+      </w:r>
+      <w:r>
+        <w:t>documento</w:t>
+      </w:r>
+      <w:r>
+        <w:t xml:space="preserve"> cadastrado no sistema.</w:t>
+      </w:r>
+    </w:p>
+    <w:p>
+      <w:r>
+        <w:t xml:space="preserve">Caso o </w:t>
+      </w:r>
+      <w:r>
+        <w:t>d</w:t>
+      </w:r>
+      <w:bookmarkStart w:id="32" w:name="_GoBack"/>
+      <w:bookmarkEnd w:id="32"/>
+      <w:r>
+        <w:t>ocumento</w:t>
+      </w:r>
+      <w:r>
+        <w:t xml:space="preserve"> tenha participado de algum registro no banco de dados, efetua Desativar </w:t>
+      </w:r>
+      <w:r>
+        <w:t>Documento</w:t>
+      </w:r>
+      <w:r>
+        <w:t>.</w:t>
+      </w:r>
+    </w:p>
+    <w:p>
+      <w:r>
+        <w:t>Caso não, ele o removerá do banco de dados.</w:t>
+      </w:r>
+    </w:p>
+    <w:p>
+      <w:pPr>
         <w:rPr>
           <w:szCs w:val="24"/>
         </w:rPr>
@@ -4496,6 +5456,7 @@
         <w:ind w:firstLine="0"/>
       </w:pPr>
       <w:r>
+        <w:lastRenderedPageBreak/>
         <w:t>2.5.3</w:t>
       </w:r>
       <w:r>
@@ -10689,7 +11650,7 @@
   <w:style w:type="paragraph" w:default="1" w:styleId="Normal">
     <w:name w:val="Normal"/>
     <w:qFormat/>
-    <w:rsid w:val="00857AEC"/>
+    <w:rsid w:val="00CD7D60"/>
     <w:pPr>
       <w:spacing w:line="360" w:lineRule="auto"/>
       <w:ind w:firstLine="851"/>
@@ -12149,18 +13110,18 @@
 </file>
 
 <file path=customXml/item1.xml><?xml version="1.0" encoding="utf-8"?>
-<p:properties xmlns:p="http://schemas.microsoft.com/office/2006/metadata/properties" xmlns:xsi="http://www.w3.org/2001/XMLSchema-instance" xmlns:pc="http://schemas.microsoft.com/office/infopath/2007/PartnerControls">
-  <documentManagement/>
-</p:properties>
-</file>
-
-<file path=customXml/item2.xml><?xml version="1.0" encoding="utf-8"?>
 <?mso-contentType ?>
 <FormTemplates xmlns="http://schemas.microsoft.com/sharepoint/v3/contenttype/forms">
   <Display>DocumentLibraryForm</Display>
   <Edit>DocumentLibraryForm</Edit>
   <New>DocumentLibraryForm</New>
 </FormTemplates>
+</file>
+
+<file path=customXml/item2.xml><?xml version="1.0" encoding="utf-8"?>
+<p:properties xmlns:p="http://schemas.microsoft.com/office/2006/metadata/properties" xmlns:xsi="http://www.w3.org/2001/XMLSchema-instance" xmlns:pc="http://schemas.microsoft.com/office/infopath/2007/PartnerControls">
+  <documentManagement/>
+</p:properties>
 </file>
 
 <file path=customXml/item3.xml><?xml version="1.0" encoding="utf-8"?>
@@ -12312,18 +13273,18 @@
 </file>
 
 <file path=customXml/itemProps1.xml><?xml version="1.0" encoding="utf-8"?>
-<ds:datastoreItem xmlns:ds="http://schemas.openxmlformats.org/officeDocument/2006/customXml" ds:itemID="{7762AFF8-5A06-497A-AEA1-819F616E5047}">
+<ds:datastoreItem xmlns:ds="http://schemas.openxmlformats.org/officeDocument/2006/customXml" ds:itemID="{87F41EE9-D0ED-46D2-98A3-6ADED8281B26}">
   <ds:schemaRefs>
-    <ds:schemaRef ds:uri="http://schemas.microsoft.com/office/2006/metadata/properties"/>
-    <ds:schemaRef ds:uri="http://schemas.microsoft.com/office/infopath/2007/PartnerControls"/>
+    <ds:schemaRef ds:uri="http://schemas.microsoft.com/sharepoint/v3/contenttype/forms"/>
   </ds:schemaRefs>
 </ds:datastoreItem>
 </file>
 
 <file path=customXml/itemProps2.xml><?xml version="1.0" encoding="utf-8"?>
-<ds:datastoreItem xmlns:ds="http://schemas.openxmlformats.org/officeDocument/2006/customXml" ds:itemID="{87F41EE9-D0ED-46D2-98A3-6ADED8281B26}">
+<ds:datastoreItem xmlns:ds="http://schemas.openxmlformats.org/officeDocument/2006/customXml" ds:itemID="{7762AFF8-5A06-497A-AEA1-819F616E5047}">
   <ds:schemaRefs>
-    <ds:schemaRef ds:uri="http://schemas.microsoft.com/sharepoint/v3/contenttype/forms"/>
+    <ds:schemaRef ds:uri="http://schemas.microsoft.com/office/2006/metadata/properties"/>
+    <ds:schemaRef ds:uri="http://schemas.microsoft.com/office/infopath/2007/PartnerControls"/>
   </ds:schemaRefs>
 </ds:datastoreItem>
 </file>
@@ -12347,7 +13308,7 @@
 </file>
 
 <file path=customXml/itemProps4.xml><?xml version="1.0" encoding="utf-8"?>
-<ds:datastoreItem xmlns:ds="http://schemas.openxmlformats.org/officeDocument/2006/customXml" ds:itemID="{7180C476-1772-4E90-BD01-9E1E37792F97}">
+<ds:datastoreItem xmlns:ds="http://schemas.openxmlformats.org/officeDocument/2006/customXml" ds:itemID="{F70DBD3F-3779-4C34-80B4-EFF1A8B8E110}">
   <ds:schemaRefs>
     <ds:schemaRef ds:uri="http://schemas.openxmlformats.org/officeDocument/2006/bibliography"/>
   </ds:schemaRefs>

</xml_diff>

<commit_message>
:sparkles:Atualizando os documentos do projeto
</commit_message>
<xml_diff>
--- a/Documentos/SGED - Documento Geral do Projeto.docx
+++ b/Documentos/SGED - Documento Geral do Projeto.docx
@@ -5244,21 +5244,12 @@
         <w:ind w:left="709" w:hanging="709"/>
       </w:pPr>
       <w:r>
-        <w:t xml:space="preserve">Cadastrar </w:t>
-      </w:r>
-      <w:r>
-        <w:t>Documento</w:t>
-      </w:r>
-    </w:p>
-    <w:p>
-      <w:r>
-        <w:t xml:space="preserve">O sistema deve permitir que o administrador cadastre um </w:t>
-      </w:r>
-      <w:r>
-        <w:t>documento</w:t>
-      </w:r>
-      <w:r>
-        <w:t xml:space="preserve"> no sistema.</w:t>
+        <w:t>Cadastrar Documento</w:t>
+      </w:r>
+    </w:p>
+    <w:p>
+      <w:r>
+        <w:t>O sistema deve permitir que o administrador cadastre um documento no sistema.</w:t>
       </w:r>
     </w:p>
     <w:p/>
@@ -5268,21 +5259,12 @@
         <w:ind w:left="709" w:hanging="709"/>
       </w:pPr>
       <w:r>
-        <w:t xml:space="preserve">Listar </w:t>
-      </w:r>
-      <w:r>
-        <w:t>Documento</w:t>
-      </w:r>
-    </w:p>
-    <w:p>
-      <w:r>
-        <w:t xml:space="preserve">O sistema deve permitir que o administrador, atendente e usuários públicos listem todos os </w:t>
-      </w:r>
-      <w:r>
-        <w:t>documento</w:t>
-      </w:r>
-      <w:r>
-        <w:t>s cadastrados no sistema.</w:t>
+        <w:t>Listar Documento</w:t>
+      </w:r>
+    </w:p>
+    <w:p>
+      <w:r>
+        <w:t>O sistema deve permitir que o administrador, atendente e usuários públicos listem todos os documentos cadastrados no sistema.</w:t>
       </w:r>
     </w:p>
     <w:p/>
@@ -5292,21 +5274,12 @@
         <w:ind w:left="709" w:hanging="709"/>
       </w:pPr>
       <w:r>
-        <w:t xml:space="preserve">Alterar </w:t>
-      </w:r>
-      <w:r>
-        <w:t>Documento</w:t>
-      </w:r>
-    </w:p>
-    <w:p>
-      <w:r>
-        <w:t xml:space="preserve">O sistema deve permitir que o administrador e o atendente alterem os dados do </w:t>
-      </w:r>
-      <w:r>
-        <w:t>documento</w:t>
-      </w:r>
-      <w:r>
-        <w:t>, caso precise.</w:t>
+        <w:t>Alterar Documento</w:t>
+      </w:r>
+    </w:p>
+    <w:p>
+      <w:r>
+        <w:t>O sistema deve permitir que o administrador e o atendente alterem os dados do documento, caso precise.</w:t>
       </w:r>
     </w:p>
     <w:p/>
@@ -5316,21 +5289,12 @@
         <w:ind w:left="709" w:hanging="709"/>
       </w:pPr>
       <w:r>
-        <w:t xml:space="preserve">Desativar </w:t>
-      </w:r>
-      <w:r>
-        <w:t>Documento</w:t>
-      </w:r>
-    </w:p>
-    <w:p>
-      <w:r>
-        <w:t xml:space="preserve">O sistema deve permitir que o administrador e o atendente desativem um </w:t>
-      </w:r>
-      <w:r>
-        <w:t>documento</w:t>
-      </w:r>
-      <w:r>
-        <w:t xml:space="preserve"> cadastrado no sistema, colocando seu status como “Desativado”, assim, o registro não interage mais no banco de dados, existindo somente para que outros registros dependentes dele não sejam removidos ou corrompidos.</w:t>
+        <w:t>Desativar Documento</w:t>
+      </w:r>
+    </w:p>
+    <w:p>
+      <w:r>
+        <w:t>O sistema deve permitir que o administrador e o atendente desativem um documento cadastrado no sistema, colocando seu status como “Desativado”, assim, o registro não interage mais no banco de dados, existindo somente para que outros registros dependentes dele não sejam removidos ou corrompidos.</w:t>
       </w:r>
     </w:p>
     <w:p>
@@ -5344,72 +5308,46 @@
         <w:ind w:left="709" w:hanging="709"/>
       </w:pPr>
       <w:r>
-        <w:t xml:space="preserve">Excluir </w:t>
-      </w:r>
-      <w:r>
-        <w:t>Documento</w:t>
-      </w:r>
-    </w:p>
-    <w:p>
-      <w:r>
-        <w:t xml:space="preserve">O sistema deve permitir que o administrador e o atendente excluam um </w:t>
-      </w:r>
-      <w:r>
-        <w:t>documento</w:t>
-      </w:r>
-      <w:r>
-        <w:t xml:space="preserve"> cadastrado no sistema.</w:t>
-      </w:r>
-    </w:p>
-    <w:p>
-      <w:r>
-        <w:t xml:space="preserve">Caso o </w:t>
-      </w:r>
-      <w:r>
-        <w:t>d</w:t>
-      </w:r>
-      <w:bookmarkStart w:id="32" w:name="_GoBack"/>
+        <w:t>Excluir Documento</w:t>
+      </w:r>
+    </w:p>
+    <w:p>
+      <w:r>
+        <w:t>O sistema deve permitir que o administrador e o atendente excluam um documento cadastrado no sistema.</w:t>
+      </w:r>
+    </w:p>
+    <w:p>
+      <w:r>
+        <w:t>Caso o documento tenha participado de algum registro no banco de dados, efetua Desativar Documento.</w:t>
+      </w:r>
+    </w:p>
+    <w:p>
+      <w:r>
+        <w:t>Caso não, ele o removerá do banco de dados.</w:t>
+      </w:r>
+    </w:p>
+    <w:p>
+      <w:pPr>
+        <w:rPr>
+          <w:szCs w:val="24"/>
+        </w:rPr>
+      </w:pPr>
+    </w:p>
+    <w:p>
+      <w:pPr>
+        <w:pStyle w:val="Ttulo2"/>
+        <w:rPr>
+          <w:szCs w:val="24"/>
+        </w:rPr>
+      </w:pPr>
+      <w:bookmarkStart w:id="32" w:name="_Toc144809995"/>
+      <w:r>
+        <w:rPr>
+          <w:szCs w:val="24"/>
+        </w:rPr>
+        <w:t>Descrição dos requisitos não funcionais</w:t>
+      </w:r>
       <w:bookmarkEnd w:id="32"/>
-      <w:r>
-        <w:t>ocumento</w:t>
-      </w:r>
-      <w:r>
-        <w:t xml:space="preserve"> tenha participado de algum registro no banco de dados, efetua Desativar </w:t>
-      </w:r>
-      <w:r>
-        <w:t>Documento</w:t>
-      </w:r>
-      <w:r>
-        <w:t>.</w:t>
-      </w:r>
-    </w:p>
-    <w:p>
-      <w:r>
-        <w:t>Caso não, ele o removerá do banco de dados.</w:t>
-      </w:r>
-    </w:p>
-    <w:p>
-      <w:pPr>
-        <w:rPr>
-          <w:szCs w:val="24"/>
-        </w:rPr>
-      </w:pPr>
-    </w:p>
-    <w:p>
-      <w:pPr>
-        <w:pStyle w:val="Ttulo2"/>
-        <w:rPr>
-          <w:szCs w:val="24"/>
-        </w:rPr>
-      </w:pPr>
-      <w:bookmarkStart w:id="33" w:name="_Toc144809995"/>
-      <w:r>
-        <w:rPr>
-          <w:szCs w:val="24"/>
-        </w:rPr>
-        <w:t>Descrição dos requisitos não funcionais</w:t>
-      </w:r>
-      <w:bookmarkEnd w:id="33"/>
     </w:p>
     <w:p>
       <w:pPr>
@@ -5648,7 +5586,7 @@
         <w:lastRenderedPageBreak/>
         <w:t xml:space="preserve"> </w:t>
       </w:r>
-      <w:bookmarkStart w:id="34" w:name="_Toc144809996"/>
+      <w:bookmarkStart w:id="33" w:name="_Toc144809996"/>
       <w:r>
         <w:rPr>
           <w:szCs w:val="24"/>
@@ -5667,7 +5605,7 @@
         </w:rPr>
         <w:t xml:space="preserve"> UML</w:t>
       </w:r>
-      <w:bookmarkEnd w:id="34"/>
+      <w:bookmarkEnd w:id="33"/>
     </w:p>
     <w:p>
       <w:pPr>
@@ -5692,14 +5630,14 @@
           <w:szCs w:val="24"/>
         </w:rPr>
       </w:pPr>
-      <w:bookmarkStart w:id="35" w:name="_Toc144809997"/>
+      <w:bookmarkStart w:id="34" w:name="_Toc144809997"/>
       <w:r>
         <w:rPr>
           <w:szCs w:val="24"/>
         </w:rPr>
         <w:t>3.1 Diagrama de Classes</w:t>
       </w:r>
-      <w:bookmarkEnd w:id="35"/>
+      <w:bookmarkEnd w:id="34"/>
     </w:p>
     <w:p>
       <w:pPr>
@@ -5838,7 +5776,7 @@
           <w:szCs w:val="24"/>
         </w:rPr>
       </w:pPr>
-      <w:bookmarkStart w:id="36" w:name="_Toc144809998"/>
+      <w:bookmarkStart w:id="35" w:name="_Toc144809998"/>
       <w:r>
         <w:rPr>
           <w:szCs w:val="24"/>
@@ -5857,7 +5795,7 @@
         </w:rPr>
         <w:t xml:space="preserve"> Dicionário de classes</w:t>
       </w:r>
-      <w:bookmarkEnd w:id="36"/>
+      <w:bookmarkEnd w:id="35"/>
     </w:p>
     <w:p>
       <w:pPr>
@@ -6129,7 +6067,7 @@
           <w:szCs w:val="24"/>
         </w:rPr>
       </w:pPr>
-      <w:bookmarkStart w:id="37" w:name="_Toc144809999"/>
+      <w:bookmarkStart w:id="36" w:name="_Toc144809999"/>
       <w:r>
         <w:rPr>
           <w:szCs w:val="24"/>
@@ -6154,7 +6092,7 @@
         </w:rPr>
         <w:t xml:space="preserve"> Definição dos Atores</w:t>
       </w:r>
-      <w:bookmarkEnd w:id="37"/>
+      <w:bookmarkEnd w:id="36"/>
     </w:p>
     <w:p>
       <w:pPr>
@@ -6211,15 +6149,15 @@
           <w:szCs w:val="24"/>
         </w:rPr>
       </w:pPr>
-      <w:bookmarkStart w:id="38" w:name="_Toc253375267"/>
-      <w:bookmarkStart w:id="39" w:name="_Toc311655770"/>
-      <w:bookmarkStart w:id="40" w:name="_Toc311656242"/>
-      <w:bookmarkStart w:id="41" w:name="_Toc311656324"/>
-      <w:bookmarkStart w:id="42" w:name="_Toc311656591"/>
-      <w:bookmarkStart w:id="43" w:name="_Toc311676941"/>
-      <w:bookmarkStart w:id="44" w:name="_Toc311677309"/>
-      <w:bookmarkStart w:id="45" w:name="_Toc356377170"/>
-      <w:bookmarkStart w:id="46" w:name="_Toc144810000"/>
+      <w:bookmarkStart w:id="37" w:name="_Toc253375267"/>
+      <w:bookmarkStart w:id="38" w:name="_Toc311655770"/>
+      <w:bookmarkStart w:id="39" w:name="_Toc311656242"/>
+      <w:bookmarkStart w:id="40" w:name="_Toc311656324"/>
+      <w:bookmarkStart w:id="41" w:name="_Toc311656591"/>
+      <w:bookmarkStart w:id="42" w:name="_Toc311676941"/>
+      <w:bookmarkStart w:id="43" w:name="_Toc311677309"/>
+      <w:bookmarkStart w:id="44" w:name="_Toc356377170"/>
+      <w:bookmarkStart w:id="45" w:name="_Toc144810000"/>
       <w:r>
         <w:rPr>
           <w:szCs w:val="24"/>
@@ -6244,6 +6182,7 @@
         </w:rPr>
         <w:t>Lista de Casos de Uso</w:t>
       </w:r>
+      <w:bookmarkEnd w:id="37"/>
       <w:bookmarkEnd w:id="38"/>
       <w:bookmarkEnd w:id="39"/>
       <w:bookmarkEnd w:id="40"/>
@@ -6252,7 +6191,6 @@
       <w:bookmarkEnd w:id="43"/>
       <w:bookmarkEnd w:id="44"/>
       <w:bookmarkEnd w:id="45"/>
-      <w:bookmarkEnd w:id="46"/>
     </w:p>
     <w:p>
       <w:pPr>
@@ -6304,7 +6242,7 @@
         <w:pStyle w:val="Legenda"/>
         <w:jc w:val="both"/>
       </w:pPr>
-      <w:bookmarkStart w:id="47" w:name="_Toc356377024"/>
+      <w:bookmarkStart w:id="46" w:name="_Toc356377024"/>
       <w:r>
         <w:t xml:space="preserve">Quadro </w:t>
       </w:r>
@@ -6347,7 +6285,7 @@
         </w:rPr>
         <w:t xml:space="preserve"> Lista de Casos de Uso</w:t>
       </w:r>
-      <w:bookmarkEnd w:id="47"/>
+      <w:bookmarkEnd w:id="46"/>
     </w:p>
     <w:tbl>
       <w:tblPr>
@@ -6796,7 +6734,7 @@
           <w:szCs w:val="24"/>
         </w:rPr>
       </w:pPr>
-      <w:bookmarkStart w:id="48" w:name="_Toc144810001"/>
+      <w:bookmarkStart w:id="47" w:name="_Toc144810001"/>
       <w:r>
         <w:rPr>
           <w:szCs w:val="24"/>
@@ -6821,7 +6759,7 @@
         </w:rPr>
         <w:t>Casos de Uso</w:t>
       </w:r>
-      <w:bookmarkEnd w:id="48"/>
+      <w:bookmarkEnd w:id="47"/>
     </w:p>
     <w:p>
       <w:pPr>
@@ -7027,7 +6965,7 @@
           <w:szCs w:val="24"/>
         </w:rPr>
       </w:pPr>
-      <w:bookmarkStart w:id="49" w:name="_Toc144810002"/>
+      <w:bookmarkStart w:id="48" w:name="_Toc144810002"/>
       <w:r>
         <w:rPr>
           <w:szCs w:val="24"/>
@@ -7040,7 +6978,7 @@
         </w:rPr>
         <w:t>. Diagrama de Casos de uso individuais</w:t>
       </w:r>
-      <w:bookmarkEnd w:id="49"/>
+      <w:bookmarkEnd w:id="48"/>
     </w:p>
     <w:p>
       <w:pPr>
@@ -7440,7 +7378,7 @@
           <w:szCs w:val="24"/>
         </w:rPr>
       </w:pPr>
-      <w:bookmarkStart w:id="50" w:name="_Toc144810003"/>
+      <w:bookmarkStart w:id="49" w:name="_Toc144810003"/>
       <w:r>
         <w:rPr>
           <w:szCs w:val="24"/>
@@ -7459,7 +7397,7 @@
         </w:rPr>
         <w:t>Sequência</w:t>
       </w:r>
-      <w:bookmarkEnd w:id="50"/>
+      <w:bookmarkEnd w:id="49"/>
     </w:p>
     <w:p>
       <w:pPr>
@@ -7537,7 +7475,7 @@
           <w:szCs w:val="24"/>
         </w:rPr>
       </w:pPr>
-      <w:bookmarkStart w:id="51" w:name="_Toc144810004"/>
+      <w:bookmarkStart w:id="50" w:name="_Toc144810004"/>
       <w:r>
         <w:rPr>
           <w:szCs w:val="24"/>
@@ -7562,7 +7500,7 @@
         </w:rPr>
         <w:t>Comunicação</w:t>
       </w:r>
-      <w:bookmarkEnd w:id="51"/>
+      <w:bookmarkEnd w:id="50"/>
     </w:p>
     <w:p>
       <w:pPr>
@@ -7595,7 +7533,7 @@
           <w:szCs w:val="24"/>
         </w:rPr>
       </w:pPr>
-      <w:bookmarkStart w:id="52" w:name="_Toc144810005"/>
+      <w:bookmarkStart w:id="51" w:name="_Toc144810005"/>
       <w:r>
         <w:rPr>
           <w:szCs w:val="24"/>
@@ -7620,7 +7558,7 @@
         </w:rPr>
         <w:t>Atividade</w:t>
       </w:r>
-      <w:bookmarkEnd w:id="52"/>
+      <w:bookmarkEnd w:id="51"/>
     </w:p>
     <w:p>
       <w:pPr>
@@ -7657,7 +7595,7 @@
         <w:pStyle w:val="Ttulo1"/>
         <w:ind w:left="426"/>
       </w:pPr>
-      <w:bookmarkStart w:id="53" w:name="_Toc144810006"/>
+      <w:bookmarkStart w:id="52" w:name="_Toc144810006"/>
       <w:r>
         <w:lastRenderedPageBreak/>
         <w:t>DEFINIÇÃO DA INTERFACE COM O USUÁRIO</w:t>
@@ -7683,7 +7621,7 @@
       <w:r>
         <w:t>stre)</w:t>
       </w:r>
-      <w:bookmarkEnd w:id="53"/>
+      <w:bookmarkEnd w:id="52"/>
     </w:p>
     <w:p>
       <w:pPr>
@@ -7698,11 +7636,11 @@
         </w:tabs>
         <w:ind w:left="426"/>
       </w:pPr>
-      <w:bookmarkStart w:id="54" w:name="_Toc144810007"/>
+      <w:bookmarkStart w:id="53" w:name="_Toc144810007"/>
       <w:r>
         <w:t>Descrição de cenário</w:t>
       </w:r>
-      <w:bookmarkEnd w:id="54"/>
+      <w:bookmarkEnd w:id="53"/>
     </w:p>
     <w:p>
       <w:pPr>
@@ -7746,11 +7684,11 @@
         </w:tabs>
         <w:ind w:left="426"/>
       </w:pPr>
-      <w:bookmarkStart w:id="55" w:name="_Toc144810008"/>
+      <w:bookmarkStart w:id="54" w:name="_Toc144810008"/>
       <w:r>
         <w:t>Descrição de personas</w:t>
       </w:r>
-      <w:bookmarkEnd w:id="55"/>
+      <w:bookmarkEnd w:id="54"/>
     </w:p>
     <w:p>
       <w:pPr>
@@ -7805,7 +7743,7 @@
         </w:tabs>
         <w:ind w:left="426"/>
       </w:pPr>
-      <w:bookmarkStart w:id="56" w:name="_Toc144810009"/>
+      <w:bookmarkStart w:id="55" w:name="_Toc144810009"/>
       <w:r>
         <w:t>Esboços de tela (</w:t>
       </w:r>
@@ -7817,7 +7755,7 @@
       <w:r>
         <w:t>)</w:t>
       </w:r>
-      <w:bookmarkEnd w:id="56"/>
+      <w:bookmarkEnd w:id="55"/>
     </w:p>
     <w:p/>
     <w:p>
@@ -7879,14 +7817,14 @@
         </w:tabs>
         <w:ind w:left="426"/>
       </w:pPr>
-      <w:bookmarkStart w:id="57" w:name="_Toc144810010"/>
+      <w:bookmarkStart w:id="56" w:name="_Toc144810010"/>
       <w:r>
         <w:t>Protótipos</w:t>
       </w:r>
       <w:r>
         <w:t xml:space="preserve"> de tela</w:t>
       </w:r>
-      <w:bookmarkEnd w:id="57"/>
+      <w:bookmarkEnd w:id="56"/>
       <w:r>
         <w:t xml:space="preserve"> </w:t>
       </w:r>
@@ -8024,7 +7962,7 @@
         <w:pStyle w:val="Ttulo1"/>
         <w:ind w:left="426"/>
       </w:pPr>
-      <w:bookmarkStart w:id="58" w:name="_Toc144810011"/>
+      <w:bookmarkStart w:id="57" w:name="_Toc144810011"/>
       <w:r>
         <w:rPr>
           <w:caps w:val="0"/>
@@ -8032,7 +7970,7 @@
         <w:lastRenderedPageBreak/>
         <w:t>BANCO DE DADOS</w:t>
       </w:r>
-      <w:bookmarkEnd w:id="58"/>
+      <w:bookmarkEnd w:id="57"/>
     </w:p>
     <w:p>
       <w:pPr>
@@ -8061,30 +7999,103 @@
         </w:tabs>
         <w:ind w:left="426"/>
       </w:pPr>
-      <w:bookmarkStart w:id="59" w:name="_Toc144810012"/>
+      <w:bookmarkStart w:id="58" w:name="_Toc144810012"/>
       <w:r>
         <w:t>Modelo Entidade Relacionamento</w:t>
       </w:r>
+      <w:bookmarkEnd w:id="58"/>
+    </w:p>
+    <w:p/>
+    <w:p>
+      <w:r>
+        <w:t>Um banco de dados é uma coleção organizada de dados armazenados eletronicamente em um sistema de computador, geralmente controlado por um Sistema de Gerenciamento de Banco de Dados</w:t>
+      </w:r>
+      <w:r>
+        <w:t>,</w:t>
+      </w:r>
+      <w:r>
+        <w:t xml:space="preserve"> </w:t>
+      </w:r>
+      <w:r>
+        <w:t xml:space="preserve"> a</w:t>
+      </w:r>
+      <w:r>
+        <w:t xml:space="preserve"> maioria dos bancos de dados usa a linguagem de consulta estruturada (SQL) para escrever e consultar dados.</w:t>
+      </w:r>
+    </w:p>
+    <w:p>
+      <w:pPr>
+        <w:spacing w:line="240" w:lineRule="auto"/>
+        <w:ind w:left="2268" w:firstLine="0"/>
+        <w:rPr>
+          <w:sz w:val="20"/>
+        </w:rPr>
+      </w:pPr>
+      <w:r>
+        <w:rPr>
+          <w:sz w:val="20"/>
+        </w:rPr>
+        <w:t xml:space="preserve">Segundo o site Oracle </w:t>
+      </w:r>
+      <w:r>
+        <w:rPr>
+          <w:sz w:val="20"/>
+        </w:rPr>
+        <w:t>“</w:t>
+      </w:r>
+      <w:r>
+        <w:rPr>
+          <w:sz w:val="20"/>
+        </w:rPr>
+        <w:t xml:space="preserve">SQL é uma linguagem de programação usada por quase todos os bancos de dados relacionais para consultar, manipular e definir dados e fornecer controle de acesso. O SQL foi desenvolvido pela primeira vez na IBM nos anos 1970, com a Oracle como principal contribuinte, o que levou à implementação do padrão SQL ANSI; o SQL estimulou muitas extensões de empresas como IBM, Oracle e Microsoft. Embora o SQL ainda seja amplamente </w:t>
+      </w:r>
+      <w:proofErr w:type="spellStart"/>
+      <w:r>
+        <w:rPr>
+          <w:sz w:val="20"/>
+        </w:rPr>
+        <w:t>usado</w:t>
+      </w:r>
+      <w:proofErr w:type="spellEnd"/>
+      <w:r>
+        <w:rPr>
+          <w:sz w:val="20"/>
+        </w:rPr>
+        <w:t xml:space="preserve"> hoje em dia, novas linguagens de programação estão começando a aparecer</w:t>
+      </w:r>
+      <w:r>
+        <w:rPr>
+          <w:sz w:val="20"/>
+        </w:rPr>
+        <w:t>.”</w:t>
+      </w:r>
+    </w:p>
+    <w:p>
+      <w:r>
+        <w:t>O Modelo Entidade-Relacionamento (MER) é uma ferramenta de modelagem de dados que representa os objetos do mundo real (entidade).</w:t>
+      </w:r>
+    </w:p>
+    <w:p>
+      <w:r>
+        <w:t xml:space="preserve">As entidades são representações de objetos do mundo real, como pessoas, produtos ou </w:t>
+      </w:r>
+      <w:bookmarkStart w:id="59" w:name="_GoBack"/>
       <w:bookmarkEnd w:id="59"/>
-    </w:p>
-    <w:p>
-      <w:pPr>
-        <w:pStyle w:val="Pargrafo"/>
-        <w:spacing w:before="0" w:line="360" w:lineRule="auto"/>
-        <w:ind w:firstLine="851"/>
-        <w:rPr>
-          <w:i/>
-          <w:color w:val="365F91"/>
-          <w:szCs w:val="24"/>
-        </w:rPr>
-      </w:pPr>
-      <w:r>
-        <w:rPr>
-          <w:i/>
-          <w:color w:val="365F91"/>
-          <w:szCs w:val="24"/>
-        </w:rPr>
-        <w:t>(descrever sobre o que se refere o Mapeamento do Objeto Relacional)</w:t>
+      <w:r>
+        <w:t>lugares. Os atributos são as características de uma entidade, como nome, idade ou endereço. Os relacionamentos são as conexões entre diferentes entidades, como a relação entre um cliente e um pedido.</w:t>
+      </w:r>
+    </w:p>
+    <w:p>
+      <w:r>
+        <w:t xml:space="preserve">Segundo o site </w:t>
+      </w:r>
+      <w:proofErr w:type="spellStart"/>
+      <w:r>
+        <w:t>Alura</w:t>
+      </w:r>
+      <w:proofErr w:type="spellEnd"/>
+      <w:r>
+        <w:t xml:space="preserve"> o MER é uma ferramenta essencial para o projeto e implementação de bancos de dados. Ele ajuda a capturar relações complexas entre os dados e a estruturar os dados de maneira compreensível.</w:t>
       </w:r>
     </w:p>
     <w:p>
@@ -8684,49 +8695,6 @@
     </w:p>
     <w:p>
       <w:pPr>
-        <w:pStyle w:val="Pargrafo"/>
-        <w:ind w:firstLine="0"/>
-        <w:rPr>
-          <w:i/>
-          <w:color w:val="1F497D" w:themeColor="text2"/>
-          <w:szCs w:val="24"/>
-        </w:rPr>
-      </w:pPr>
-      <w:r>
-        <w:rPr>
-          <w:i/>
-          <w:color w:val="1F497D" w:themeColor="text2"/>
-          <w:szCs w:val="24"/>
-        </w:rPr>
-        <w:t>Colocar a</w:t>
-      </w:r>
-      <w:r>
-        <w:rPr>
-          <w:i/>
-          <w:color w:val="1F497D" w:themeColor="text2"/>
-          <w:szCs w:val="24"/>
-        </w:rPr>
-        <w:t xml:space="preserve">s </w:t>
-      </w:r>
-      <w:r>
-        <w:rPr>
-          <w:i/>
-          <w:color w:val="1F497D" w:themeColor="text2"/>
-          <w:szCs w:val="24"/>
-        </w:rPr>
-        <w:t>ref</w:t>
-      </w:r>
-      <w:r>
-        <w:rPr>
-          <w:i/>
-          <w:color w:val="1F497D" w:themeColor="text2"/>
-          <w:szCs w:val="24"/>
-        </w:rPr>
-        <w:t>erências utilizadas no projeto conforme os modelos abaixo:</w:t>
-      </w:r>
-    </w:p>
-    <w:p>
-      <w:pPr>
         <w:ind w:firstLine="0"/>
         <w:rPr>
           <w:szCs w:val="24"/>
@@ -8739,11 +8707,13 @@
         <w:ind w:firstLine="0"/>
         <w:jc w:val="left"/>
         <w:rPr>
-          <w:szCs w:val="24"/>
-        </w:rPr>
-      </w:pPr>
-      <w:r>
-        <w:rPr>
+          <w:color w:val="FF0000"/>
+          <w:szCs w:val="24"/>
+        </w:rPr>
+      </w:pPr>
+      <w:r>
+        <w:rPr>
+          <w:color w:val="FF0000"/>
           <w:szCs w:val="24"/>
         </w:rPr>
         <w:t xml:space="preserve">ASFHAL, C. R. </w:t>
@@ -8751,12 +8721,14 @@
       <w:r>
         <w:rPr>
           <w:b/>
+          <w:color w:val="FF0000"/>
           <w:szCs w:val="24"/>
         </w:rPr>
         <w:t>Gestão de segurança do trabalho e de saúde ocupacional</w:t>
       </w:r>
       <w:r>
         <w:rPr>
+          <w:color w:val="FF0000"/>
           <w:szCs w:val="24"/>
         </w:rPr>
         <w:t xml:space="preserve">. São Paulo: </w:t>
@@ -8764,6 +8736,7 @@
       <w:proofErr w:type="spellStart"/>
       <w:r>
         <w:rPr>
+          <w:color w:val="FF0000"/>
           <w:szCs w:val="24"/>
         </w:rPr>
         <w:t>Reichmann</w:t>
@@ -8771,6 +8744,7 @@
       <w:proofErr w:type="spellEnd"/>
       <w:r>
         <w:rPr>
+          <w:color w:val="FF0000"/>
           <w:szCs w:val="24"/>
         </w:rPr>
         <w:t xml:space="preserve"> &amp; Autores, 2005.</w:t>
@@ -8782,6 +8756,7 @@
         <w:ind w:firstLine="0"/>
         <w:jc w:val="left"/>
         <w:rPr>
+          <w:color w:val="FF0000"/>
           <w:szCs w:val="24"/>
         </w:rPr>
       </w:pPr>
@@ -8791,11 +8766,13 @@
         <w:ind w:firstLine="0"/>
         <w:jc w:val="left"/>
         <w:rPr>
-          <w:szCs w:val="24"/>
-        </w:rPr>
-      </w:pPr>
-      <w:r>
-        <w:rPr>
+          <w:color w:val="FF0000"/>
+          <w:szCs w:val="24"/>
+        </w:rPr>
+      </w:pPr>
+      <w:r>
+        <w:rPr>
+          <w:color w:val="FF0000"/>
           <w:szCs w:val="24"/>
         </w:rPr>
         <w:t xml:space="preserve">BEAIRD, J. Princípios do Web Design Maravilhoso. Rio de Janeiro: </w:t>
@@ -8803,6 +8780,7 @@
       <w:proofErr w:type="spellStart"/>
       <w:r>
         <w:rPr>
+          <w:color w:val="FF0000"/>
           <w:szCs w:val="24"/>
         </w:rPr>
         <w:t>Altabooks</w:t>
@@ -8810,6 +8788,7 @@
       <w:proofErr w:type="spellEnd"/>
       <w:r>
         <w:rPr>
+          <w:color w:val="FF0000"/>
           <w:szCs w:val="24"/>
         </w:rPr>
         <w:t>, 2008.</w:t>
@@ -8821,6 +8800,7 @@
         <w:ind w:firstLine="0"/>
         <w:jc w:val="left"/>
         <w:rPr>
+          <w:color w:val="FF0000"/>
           <w:szCs w:val="24"/>
         </w:rPr>
       </w:pPr>
@@ -8831,11 +8811,13 @@
         <w:ind w:firstLine="0"/>
         <w:jc w:val="left"/>
         <w:rPr>
-          <w:szCs w:val="24"/>
-        </w:rPr>
-      </w:pPr>
-      <w:r>
-        <w:rPr>
+          <w:color w:val="FF0000"/>
+          <w:szCs w:val="24"/>
+        </w:rPr>
+      </w:pPr>
+      <w:r>
+        <w:rPr>
+          <w:color w:val="FF0000"/>
           <w:szCs w:val="24"/>
         </w:rPr>
         <w:t xml:space="preserve">CHIAVENATO, I. </w:t>
@@ -8843,12 +8825,14 @@
       <w:r>
         <w:rPr>
           <w:b/>
+          <w:color w:val="FF0000"/>
           <w:szCs w:val="24"/>
         </w:rPr>
         <w:t>Gestão de pessoas</w:t>
       </w:r>
       <w:r>
         <w:rPr>
+          <w:color w:val="FF0000"/>
           <w:szCs w:val="24"/>
         </w:rPr>
         <w:t>: o novo papel dos recursos humanos nas organizações. 3. ed. Rio de Janeiro: Elsevier, 2008.</w:t>
@@ -8860,6 +8844,7 @@
         <w:ind w:firstLine="0"/>
         <w:jc w:val="left"/>
         <w:rPr>
+          <w:color w:val="FF0000"/>
           <w:szCs w:val="24"/>
         </w:rPr>
       </w:pPr>
@@ -8870,11 +8855,13 @@
         <w:ind w:firstLine="0"/>
         <w:jc w:val="left"/>
         <w:rPr>
-          <w:szCs w:val="24"/>
-        </w:rPr>
-      </w:pPr>
-      <w:r>
-        <w:rPr>
+          <w:color w:val="FF0000"/>
+          <w:szCs w:val="24"/>
+        </w:rPr>
+      </w:pPr>
+      <w:r>
+        <w:rPr>
+          <w:color w:val="FF0000"/>
           <w:szCs w:val="24"/>
         </w:rPr>
         <w:t xml:space="preserve">COSTA, H. J. Acidentes do trabalho: teremos nova lei </w:t>
@@ -8882,6 +8869,7 @@
       <w:proofErr w:type="gramStart"/>
       <w:r>
         <w:rPr>
+          <w:color w:val="FF0000"/>
           <w:szCs w:val="24"/>
         </w:rPr>
         <w:t>acidentária?.</w:t>
@@ -8889,6 +8877,7 @@
       <w:proofErr w:type="gramEnd"/>
       <w:r>
         <w:rPr>
+          <w:color w:val="FF0000"/>
           <w:szCs w:val="24"/>
         </w:rPr>
         <w:t xml:space="preserve"> </w:t>
@@ -8897,6 +8886,7 @@
         <w:rPr>
           <w:b/>
           <w:bCs/>
+          <w:color w:val="FF0000"/>
           <w:szCs w:val="24"/>
         </w:rPr>
         <w:t xml:space="preserve">Jus </w:t>
@@ -8906,6 +8896,7 @@
         <w:rPr>
           <w:b/>
           <w:bCs/>
+          <w:color w:val="FF0000"/>
           <w:szCs w:val="24"/>
         </w:rPr>
         <w:t>Navigandi</w:t>
@@ -8913,6 +8904,7 @@
       <w:proofErr w:type="spellEnd"/>
       <w:r>
         <w:rPr>
+          <w:color w:val="FF0000"/>
           <w:szCs w:val="24"/>
         </w:rPr>
         <w:t>, Teresina, v. 9, n. 664, 1 maio 2005. Disponível em: &lt;http://jus2.uol.com.br/doutrina/</w:t>
@@ -8920,6 +8912,7 @@
       <w:proofErr w:type="spellStart"/>
       <w:r>
         <w:rPr>
+          <w:color w:val="FF0000"/>
           <w:szCs w:val="24"/>
         </w:rPr>
         <w:t>texto.asp?id</w:t>
@@ -8927,6 +8920,7 @@
       <w:proofErr w:type="spellEnd"/>
       <w:r>
         <w:rPr>
+          <w:color w:val="FF0000"/>
           <w:szCs w:val="24"/>
         </w:rPr>
         <w:t>=6662&gt;. Acesso em: 1 jul. 2010.</w:t>
@@ -8938,6 +8932,7 @@
         <w:ind w:firstLine="0"/>
         <w:jc w:val="left"/>
         <w:rPr>
+          <w:color w:val="FF0000"/>
           <w:szCs w:val="24"/>
         </w:rPr>
       </w:pPr>
@@ -8948,11 +8943,13 @@
         <w:ind w:firstLine="0"/>
         <w:jc w:val="left"/>
         <w:rPr>
-          <w:szCs w:val="24"/>
-        </w:rPr>
-      </w:pPr>
-      <w:r>
-        <w:rPr>
+          <w:color w:val="FF0000"/>
+          <w:szCs w:val="24"/>
+        </w:rPr>
+      </w:pPr>
+      <w:r>
+        <w:rPr>
+          <w:color w:val="FF0000"/>
           <w:szCs w:val="24"/>
         </w:rPr>
         <w:t xml:space="preserve">DELIBERATO, P. C. P. </w:t>
@@ -8960,12 +8957,14 @@
       <w:r>
         <w:rPr>
           <w:b/>
+          <w:color w:val="FF0000"/>
           <w:szCs w:val="24"/>
         </w:rPr>
         <w:t>Fisioterapia preventiva</w:t>
       </w:r>
       <w:r>
         <w:rPr>
+          <w:color w:val="FF0000"/>
           <w:szCs w:val="24"/>
         </w:rPr>
         <w:t>: fundamentos e aplicações. São Paulo: Manole, 2002.</w:t>
@@ -8977,6 +8976,7 @@
         <w:ind w:firstLine="0"/>
         <w:jc w:val="left"/>
         <w:rPr>
+          <w:color w:val="FF0000"/>
           <w:szCs w:val="24"/>
         </w:rPr>
       </w:pPr>
@@ -8987,11 +8987,13 @@
         <w:ind w:firstLine="0"/>
         <w:jc w:val="left"/>
         <w:rPr>
-          <w:szCs w:val="24"/>
-        </w:rPr>
-      </w:pPr>
-      <w:r>
-        <w:rPr>
+          <w:color w:val="FF0000"/>
+          <w:szCs w:val="24"/>
+        </w:rPr>
+      </w:pPr>
+      <w:r>
+        <w:rPr>
+          <w:color w:val="FF0000"/>
           <w:szCs w:val="24"/>
         </w:rPr>
         <w:t xml:space="preserve">DIAS, E. C.; MELO, E. M. de. Políticas públicas em saúde e segurança no trabalho. In: MENDES, R. (Org.). </w:t>
@@ -8999,12 +9001,14 @@
       <w:r>
         <w:rPr>
           <w:b/>
+          <w:color w:val="FF0000"/>
           <w:szCs w:val="24"/>
         </w:rPr>
         <w:t>Patologia do trabalho</w:t>
       </w:r>
       <w:r>
         <w:rPr>
+          <w:color w:val="FF0000"/>
           <w:szCs w:val="24"/>
         </w:rPr>
         <w:t xml:space="preserve">. 2. ed. atual. e </w:t>
@@ -9012,6 +9016,7 @@
       <w:proofErr w:type="spellStart"/>
       <w:r>
         <w:rPr>
+          <w:color w:val="FF0000"/>
           <w:szCs w:val="24"/>
         </w:rPr>
         <w:t>ampl</w:t>
@@ -9019,10 +9024,148 @@
       <w:proofErr w:type="spellEnd"/>
       <w:r>
         <w:rPr>
+          <w:color w:val="FF0000"/>
           <w:szCs w:val="24"/>
         </w:rPr>
         <w:t>. São Paulo: Atheneu, 2007. v. 2. p. 1683-1720.</w:t>
       </w:r>
+    </w:p>
+    <w:p>
+      <w:pPr>
+        <w:ind w:firstLine="0"/>
+        <w:jc w:val="left"/>
+        <w:rPr>
+          <w:color w:val="FF0000"/>
+          <w:szCs w:val="24"/>
+        </w:rPr>
+      </w:pPr>
+    </w:p>
+    <w:p>
+      <w:pPr>
+        <w:ind w:firstLine="0"/>
+        <w:jc w:val="left"/>
+        <w:rPr>
+          <w:color w:val="FF0000"/>
+          <w:szCs w:val="24"/>
+          <w:lang w:val="en-US"/>
+        </w:rPr>
+      </w:pPr>
+      <w:r>
+        <w:rPr>
+          <w:color w:val="FF0000"/>
+          <w:szCs w:val="24"/>
+        </w:rPr>
+        <w:t xml:space="preserve">WATRALL, E; SIARTO, J. Use A Cabeça! </w:t>
+      </w:r>
+      <w:r>
+        <w:rPr>
+          <w:b/>
+          <w:color w:val="FF0000"/>
+          <w:szCs w:val="24"/>
+          <w:lang w:val="en-US"/>
+        </w:rPr>
+        <w:t>Web Design.</w:t>
+      </w:r>
+      <w:r>
+        <w:rPr>
+          <w:color w:val="FF0000"/>
+          <w:szCs w:val="24"/>
+          <w:lang w:val="en-US"/>
+        </w:rPr>
+        <w:t xml:space="preserve"> Alta Books, 2009. </w:t>
+      </w:r>
+      <w:r>
+        <w:rPr>
+          <w:color w:val="FF0000"/>
+          <w:szCs w:val="24"/>
+          <w:lang w:val="en-US"/>
+        </w:rPr>
+        <w:br/>
+      </w:r>
+      <w:r>
+        <w:rPr>
+          <w:color w:val="FF0000"/>
+          <w:szCs w:val="24"/>
+          <w:lang w:val="en-US"/>
+        </w:rPr>
+        <w:br/>
+      </w:r>
+      <w:r>
+        <w:rPr>
+          <w:szCs w:val="24"/>
+        </w:rPr>
+        <w:t xml:space="preserve">OLIVEIRA, D. </w:t>
+      </w:r>
+      <w:r>
+        <w:rPr>
+          <w:b/>
+          <w:szCs w:val="24"/>
+        </w:rPr>
+        <w:t xml:space="preserve">MER e DER: </w:t>
+      </w:r>
+      <w:r>
+        <w:rPr>
+          <w:szCs w:val="24"/>
+        </w:rPr>
+        <w:t>Definições, Banco de Dados e Exemplos</w:t>
+      </w:r>
+      <w:r>
+        <w:rPr>
+          <w:szCs w:val="24"/>
+        </w:rPr>
+        <w:t>. 18 setembro 2023. Disponível:&lt;</w:t>
+      </w:r>
+      <w:r>
+        <w:rPr>
+          <w:szCs w:val="24"/>
+        </w:rPr>
+        <w:t>https://www.alura.com.br/artigos/</w:t>
+      </w:r>
+      <w:proofErr w:type="spellStart"/>
+      <w:r>
+        <w:rPr>
+          <w:szCs w:val="24"/>
+        </w:rPr>
+        <w:t>mer</w:t>
+      </w:r>
+      <w:proofErr w:type="spellEnd"/>
+      <w:r>
+        <w:rPr>
+          <w:szCs w:val="24"/>
+        </w:rPr>
+        <w:t>-e-der-</w:t>
+      </w:r>
+      <w:proofErr w:type="spellStart"/>
+      <w:r>
+        <w:rPr>
+          <w:szCs w:val="24"/>
+        </w:rPr>
+        <w:t>funcoes</w:t>
+      </w:r>
+      <w:proofErr w:type="spellEnd"/>
+      <w:r>
+        <w:rPr>
+          <w:szCs w:val="24"/>
+        </w:rPr>
+        <w:t>&gt;. Acesso em: 21 nov. 2023</w:t>
+      </w:r>
+      <w:r>
+        <w:rPr>
+          <w:szCs w:val="24"/>
+        </w:rPr>
+        <w:t>.</w:t>
+      </w:r>
+    </w:p>
+    <w:p>
+      <w:pPr>
+        <w:spacing w:line="240" w:lineRule="auto"/>
+        <w:ind w:firstLine="0"/>
+        <w:jc w:val="left"/>
+        <w:rPr>
+          <w:b/>
+          <w:szCs w:val="24"/>
+        </w:rPr>
+      </w:pPr>
     </w:p>
     <w:p>
       <w:pPr>
@@ -9033,9 +9176,90 @@
         <w:ind w:firstLine="0"/>
         <w:jc w:val="left"/>
         <w:rPr>
-          <w:szCs w:val="24"/>
-        </w:rPr>
-      </w:pPr>
+          <w:i/>
+          <w:color w:val="943634" w:themeColor="accent2" w:themeShade="BF"/>
+          <w:szCs w:val="24"/>
+        </w:rPr>
+      </w:pPr>
+      <w:r>
+        <w:rPr>
+          <w:i/>
+          <w:color w:val="943634" w:themeColor="accent2" w:themeShade="BF"/>
+          <w:szCs w:val="24"/>
+        </w:rPr>
+        <w:t xml:space="preserve">GUEDES, </w:t>
+      </w:r>
+      <w:proofErr w:type="spellStart"/>
+      <w:r>
+        <w:rPr>
+          <w:i/>
+          <w:color w:val="943634" w:themeColor="accent2" w:themeShade="BF"/>
+          <w:szCs w:val="24"/>
+        </w:rPr>
+        <w:t>Gilleanes</w:t>
+      </w:r>
+      <w:proofErr w:type="spellEnd"/>
+      <w:r>
+        <w:rPr>
+          <w:i/>
+          <w:color w:val="943634" w:themeColor="accent2" w:themeShade="BF"/>
+          <w:szCs w:val="24"/>
+        </w:rPr>
+        <w:t xml:space="preserve"> T. A. </w:t>
+      </w:r>
+      <w:r>
+        <w:rPr>
+          <w:b/>
+          <w:i/>
+          <w:color w:val="943634" w:themeColor="accent2" w:themeShade="BF"/>
+          <w:szCs w:val="24"/>
+        </w:rPr>
+        <w:t>UML Uma Abordagem prática</w:t>
+      </w:r>
+      <w:r>
+        <w:rPr>
+          <w:i/>
+          <w:color w:val="943634" w:themeColor="accent2" w:themeShade="BF"/>
+          <w:szCs w:val="24"/>
+        </w:rPr>
+        <w:t xml:space="preserve">, </w:t>
+      </w:r>
+      <w:proofErr w:type="gramStart"/>
+      <w:r>
+        <w:rPr>
+          <w:i/>
+          <w:color w:val="943634" w:themeColor="accent2" w:themeShade="BF"/>
+          <w:szCs w:val="24"/>
+        </w:rPr>
+        <w:t>3 ed.</w:t>
+      </w:r>
+      <w:proofErr w:type="gramEnd"/>
+      <w:r>
+        <w:rPr>
+          <w:i/>
+          <w:color w:val="943634" w:themeColor="accent2" w:themeShade="BF"/>
+          <w:szCs w:val="24"/>
+        </w:rPr>
+        <w:t xml:space="preserve"> São Paulo: </w:t>
+      </w:r>
+      <w:proofErr w:type="spellStart"/>
+      <w:r>
+        <w:rPr>
+          <w:i/>
+          <w:color w:val="943634" w:themeColor="accent2" w:themeShade="BF"/>
+          <w:szCs w:val="24"/>
+        </w:rPr>
+        <w:t>Novatec</w:t>
+      </w:r>
+      <w:proofErr w:type="spellEnd"/>
+      <w:r>
+        <w:rPr>
+          <w:i/>
+          <w:color w:val="943634" w:themeColor="accent2" w:themeShade="BF"/>
+          <w:szCs w:val="24"/>
+        </w:rPr>
+        <w:t>, 2008.</w:t>
+      </w:r>
     </w:p>
     <w:p>
       <w:pPr>
@@ -9046,70 +9270,11 @@
         <w:ind w:firstLine="0"/>
         <w:jc w:val="left"/>
         <w:rPr>
-          <w:szCs w:val="24"/>
-        </w:rPr>
-      </w:pPr>
-      <w:r>
-        <w:rPr>
-          <w:szCs w:val="24"/>
-        </w:rPr>
-        <w:t xml:space="preserve">GUEDES, </w:t>
-      </w:r>
-      <w:proofErr w:type="spellStart"/>
-      <w:r>
-        <w:rPr>
-          <w:szCs w:val="24"/>
-        </w:rPr>
-        <w:t>Gilleanes</w:t>
-      </w:r>
-      <w:proofErr w:type="spellEnd"/>
-      <w:r>
-        <w:rPr>
-          <w:szCs w:val="24"/>
-        </w:rPr>
-        <w:t xml:space="preserve"> T. A. </w:t>
-      </w:r>
-      <w:r>
-        <w:rPr>
-          <w:b/>
-          <w:szCs w:val="24"/>
-        </w:rPr>
-        <w:t>UML Uma Abordagem prática</w:t>
-      </w:r>
-      <w:r>
-        <w:rPr>
-          <w:szCs w:val="24"/>
-        </w:rPr>
-        <w:t xml:space="preserve">, </w:t>
-      </w:r>
-      <w:proofErr w:type="gramStart"/>
-      <w:r>
-        <w:rPr>
-          <w:szCs w:val="24"/>
-        </w:rPr>
-        <w:t>3 ed.</w:t>
-      </w:r>
-      <w:proofErr w:type="gramEnd"/>
-      <w:r>
-        <w:rPr>
-          <w:szCs w:val="24"/>
-        </w:rPr>
-        <w:t xml:space="preserve"> São Paulo: </w:t>
-      </w:r>
-      <w:proofErr w:type="spellStart"/>
-      <w:r>
-        <w:rPr>
-          <w:szCs w:val="24"/>
-        </w:rPr>
-        <w:t>Novatec</w:t>
-      </w:r>
-      <w:proofErr w:type="spellEnd"/>
-      <w:r>
-        <w:rPr>
-          <w:szCs w:val="24"/>
-        </w:rPr>
-        <w:t>, 2008.</w:t>
-      </w:r>
+          <w:i/>
+          <w:color w:val="943634" w:themeColor="accent2" w:themeShade="BF"/>
+          <w:szCs w:val="24"/>
+        </w:rPr>
+      </w:pPr>
     </w:p>
     <w:p>
       <w:pPr>
@@ -9120,78 +9285,149 @@
         <w:ind w:firstLine="0"/>
         <w:jc w:val="left"/>
         <w:rPr>
-          <w:szCs w:val="24"/>
-        </w:rPr>
-      </w:pPr>
-    </w:p>
-    <w:p>
-      <w:pPr>
-        <w:tabs>
-          <w:tab w:val="num" w:pos="720"/>
-        </w:tabs>
+          <w:i/>
+          <w:color w:val="943634" w:themeColor="accent2" w:themeShade="BF"/>
+          <w:szCs w:val="24"/>
+        </w:rPr>
+      </w:pPr>
+      <w:r>
+        <w:rPr>
+          <w:i/>
+          <w:color w:val="943634" w:themeColor="accent2" w:themeShade="BF"/>
+          <w:szCs w:val="24"/>
+        </w:rPr>
+        <w:t xml:space="preserve">GUEDES, </w:t>
+      </w:r>
+      <w:proofErr w:type="spellStart"/>
+      <w:r>
+        <w:rPr>
+          <w:i/>
+          <w:color w:val="943634" w:themeColor="accent2" w:themeShade="BF"/>
+          <w:szCs w:val="24"/>
+        </w:rPr>
+        <w:t>Gilleanes</w:t>
+      </w:r>
+      <w:proofErr w:type="spellEnd"/>
+      <w:r>
+        <w:rPr>
+          <w:i/>
+          <w:color w:val="943634" w:themeColor="accent2" w:themeShade="BF"/>
+          <w:szCs w:val="24"/>
+        </w:rPr>
+        <w:t xml:space="preserve"> T. A. </w:t>
+      </w:r>
+      <w:r>
+        <w:rPr>
+          <w:b/>
+          <w:i/>
+          <w:color w:val="943634" w:themeColor="accent2" w:themeShade="BF"/>
+          <w:szCs w:val="24"/>
+        </w:rPr>
+        <w:t>UML 2 Uma Abordagem prática</w:t>
+      </w:r>
+      <w:r>
+        <w:rPr>
+          <w:i/>
+          <w:color w:val="943634" w:themeColor="accent2" w:themeShade="BF"/>
+          <w:szCs w:val="24"/>
+        </w:rPr>
+        <w:t xml:space="preserve">, São Paulo: </w:t>
+      </w:r>
+      <w:proofErr w:type="spellStart"/>
+      <w:r>
+        <w:rPr>
+          <w:i/>
+          <w:color w:val="943634" w:themeColor="accent2" w:themeShade="BF"/>
+          <w:szCs w:val="24"/>
+        </w:rPr>
+        <w:t>Novatec</w:t>
+      </w:r>
+      <w:proofErr w:type="spellEnd"/>
+      <w:r>
+        <w:rPr>
+          <w:i/>
+          <w:color w:val="943634" w:themeColor="accent2" w:themeShade="BF"/>
+          <w:szCs w:val="24"/>
+        </w:rPr>
+        <w:t>, 2009.</w:t>
+      </w:r>
+    </w:p>
+    <w:p>
+      <w:pPr>
         <w:spacing w:line="240" w:lineRule="auto"/>
         <w:ind w:firstLine="0"/>
         <w:jc w:val="left"/>
         <w:rPr>
-          <w:szCs w:val="24"/>
-        </w:rPr>
-      </w:pPr>
-      <w:r>
-        <w:rPr>
-          <w:szCs w:val="24"/>
-        </w:rPr>
-        <w:t xml:space="preserve">GUEDES, </w:t>
-      </w:r>
-      <w:proofErr w:type="spellStart"/>
-      <w:r>
-        <w:rPr>
-          <w:szCs w:val="24"/>
-        </w:rPr>
-        <w:t>Gilleanes</w:t>
-      </w:r>
-      <w:proofErr w:type="spellEnd"/>
-      <w:r>
-        <w:rPr>
-          <w:szCs w:val="24"/>
-        </w:rPr>
-        <w:t xml:space="preserve"> T. A. </w:t>
-      </w:r>
-      <w:r>
-        <w:rPr>
           <w:b/>
           <w:szCs w:val="24"/>
         </w:rPr>
-        <w:t>UML 2 Uma Abordagem prática</w:t>
-      </w:r>
-      <w:r>
-        <w:rPr>
-          <w:szCs w:val="24"/>
-        </w:rPr>
-        <w:t xml:space="preserve">, São Paulo: </w:t>
-      </w:r>
-      <w:proofErr w:type="spellStart"/>
-      <w:r>
-        <w:rPr>
-          <w:szCs w:val="24"/>
-        </w:rPr>
-        <w:t>Novatec</w:t>
-      </w:r>
-      <w:proofErr w:type="spellEnd"/>
-      <w:r>
-        <w:rPr>
-          <w:szCs w:val="24"/>
-        </w:rPr>
-        <w:t>, 2009.</w:t>
-      </w:r>
-    </w:p>
-    <w:p>
-      <w:pPr>
+      </w:pPr>
+    </w:p>
+    <w:p>
+      <w:pPr>
+        <w:spacing w:line="240" w:lineRule="auto"/>
         <w:ind w:firstLine="0"/>
         <w:jc w:val="left"/>
         <w:rPr>
           <w:szCs w:val="24"/>
         </w:rPr>
       </w:pPr>
+      <w:r>
+        <w:rPr>
+          <w:szCs w:val="24"/>
+        </w:rPr>
+        <w:t>ORACLE</w:t>
+      </w:r>
+      <w:r>
+        <w:rPr>
+          <w:szCs w:val="24"/>
+        </w:rPr>
+        <w:t xml:space="preserve">. </w:t>
+      </w:r>
+      <w:r>
+        <w:rPr>
+          <w:szCs w:val="24"/>
+        </w:rPr>
+        <w:t xml:space="preserve">O que é um Banco de </w:t>
+      </w:r>
+      <w:proofErr w:type="gramStart"/>
+      <w:r>
+        <w:rPr>
+          <w:szCs w:val="24"/>
+        </w:rPr>
+        <w:t>Dados?</w:t>
+      </w:r>
+      <w:r>
+        <w:rPr>
+          <w:szCs w:val="24"/>
+        </w:rPr>
+        <w:t>.</w:t>
+      </w:r>
+      <w:proofErr w:type="gramEnd"/>
+      <w:r>
+        <w:rPr>
+          <w:szCs w:val="24"/>
+        </w:rPr>
+        <w:t xml:space="preserve"> </w:t>
+      </w:r>
+      <w:r>
+        <w:rPr>
+          <w:szCs w:val="24"/>
+        </w:rPr>
+        <w:t>2023. Disponível:</w:t>
+      </w:r>
+      <w:r>
+        <w:rPr>
+          <w:szCs w:val="24"/>
+        </w:rPr>
+        <w:t>https://www.oracle.com/br/database/what-is-database/</w:t>
+      </w:r>
+      <w:r>
+        <w:rPr>
+          <w:szCs w:val="24"/>
+        </w:rPr>
+        <w:t>&gt;. Acesso em: 21 nov. 2023.</w:t>
+      </w:r>
     </w:p>
     <w:p>
       <w:pPr>
@@ -9201,27 +9437,6 @@
           <w:szCs w:val="24"/>
         </w:rPr>
       </w:pPr>
-      <w:r>
-        <w:rPr>
-          <w:szCs w:val="24"/>
-        </w:rPr>
-        <w:t xml:space="preserve">WATRALL, E; SIARTO, J. Use A Cabeça! </w:t>
-      </w:r>
-      <w:r>
-        <w:rPr>
-          <w:b/>
-          <w:szCs w:val="24"/>
-          <w:lang w:val="en-US"/>
-        </w:rPr>
-        <w:t>Web Design.</w:t>
-      </w:r>
-      <w:r>
-        <w:rPr>
-          <w:szCs w:val="24"/>
-          <w:lang w:val="en-US"/>
-        </w:rPr>
-        <w:t xml:space="preserve"> Alta Books, 2009. </w:t>
-      </w:r>
     </w:p>
     <w:p>
       <w:pPr>
@@ -12823,6 +13038,18 @@
     <w:basedOn w:val="Fontepargpadro"/>
     <w:rsid w:val="0014257C"/>
   </w:style>
+  <w:style w:type="character" w:styleId="MenoPendente">
+    <w:name w:val="Unresolved Mention"/>
+    <w:basedOn w:val="Fontepargpadro"/>
+    <w:uiPriority w:val="99"/>
+    <w:semiHidden/>
+    <w:unhideWhenUsed/>
+    <w:rsid w:val="004948CB"/>
+    <w:rPr>
+      <w:color w:val="605E5C"/>
+      <w:shd w:val="clear" w:color="auto" w:fill="E1DFDD"/>
+    </w:rPr>
+  </w:style>
 </w:styles>
 </file>
 
@@ -13308,7 +13535,7 @@
 </file>
 
 <file path=customXml/itemProps4.xml><?xml version="1.0" encoding="utf-8"?>
-<ds:datastoreItem xmlns:ds="http://schemas.openxmlformats.org/officeDocument/2006/customXml" ds:itemID="{F70DBD3F-3779-4C34-80B4-EFF1A8B8E110}">
+<ds:datastoreItem xmlns:ds="http://schemas.openxmlformats.org/officeDocument/2006/customXml" ds:itemID="{BF16ADBC-69EB-43DC-A905-6AAC03BA463E}">
   <ds:schemaRefs>
     <ds:schemaRef ds:uri="http://schemas.openxmlformats.org/officeDocument/2006/bibliography"/>
   </ds:schemaRefs>

</xml_diff>

<commit_message>
:books: Colocando o MER nos documentos
</commit_message>
<xml_diff>
--- a/Documentos/SGED - Documento Geral do Projeto.docx
+++ b/Documentos/SGED - Documento Geral do Projeto.docx
@@ -8077,78 +8077,73 @@
     </w:p>
     <w:p>
       <w:r>
-        <w:t xml:space="preserve">As entidades são representações de objetos do mundo real, como pessoas, produtos ou </w:t>
-      </w:r>
-      <w:bookmarkStart w:id="59" w:name="_GoBack"/>
+        <w:t>As entidades são representações de objetos do mundo real, como pessoas, produtos ou lugares. Os atributos são as características de uma entidade, como nome, idade ou endereço. Os relacionamentos são as conexões entre diferentes entidades, como a relação entre um cliente e um pedido.</w:t>
+      </w:r>
+    </w:p>
+    <w:p>
+      <w:r>
+        <w:t xml:space="preserve">Segundo o site </w:t>
+      </w:r>
+      <w:proofErr w:type="spellStart"/>
+      <w:r>
+        <w:t>Alura</w:t>
+      </w:r>
+      <w:proofErr w:type="spellEnd"/>
+      <w:r>
+        <w:t xml:space="preserve"> o MER é uma ferramenta essencial para o projeto e implementação de bancos de dados. Ele ajuda a capturar relações complexas entre os dados e a estruturar os dados de maneira compreensível.</w:t>
+      </w:r>
+    </w:p>
+    <w:p>
+      <w:pPr>
+        <w:pStyle w:val="Legenda"/>
+        <w:rPr>
+          <w:szCs w:val="24"/>
+        </w:rPr>
+      </w:pPr>
+      <w:bookmarkStart w:id="59" w:name="_Toc320011802"/>
+      <w:r>
+        <w:t xml:space="preserve">Figura </w:t>
+      </w:r>
+      <w:r>
+        <w:rPr>
+          <w:noProof/>
+        </w:rPr>
+        <w:fldChar w:fldCharType="begin"/>
+      </w:r>
+      <w:r>
+        <w:rPr>
+          <w:noProof/>
+        </w:rPr>
+        <w:instrText xml:space="preserve"> SEQ Figura \* ARABIC </w:instrText>
+      </w:r>
+      <w:r>
+        <w:rPr>
+          <w:noProof/>
+        </w:rPr>
+        <w:fldChar w:fldCharType="separate"/>
+      </w:r>
+      <w:r>
+        <w:rPr>
+          <w:noProof/>
+        </w:rPr>
+        <w:t>9</w:t>
+      </w:r>
+      <w:r>
+        <w:rPr>
+          <w:noProof/>
+        </w:rPr>
+        <w:fldChar w:fldCharType="end"/>
+      </w:r>
+      <w:r>
+        <w:t xml:space="preserve"> – </w:t>
+      </w:r>
+      <w:r>
+        <w:rPr>
+          <w:b w:val="0"/>
+        </w:rPr>
+        <w:t>Mapeamento do Objeto Relacional</w:t>
+      </w:r>
       <w:bookmarkEnd w:id="59"/>
-      <w:r>
-        <w:t>lugares. Os atributos são as características de uma entidade, como nome, idade ou endereço. Os relacionamentos são as conexões entre diferentes entidades, como a relação entre um cliente e um pedido.</w:t>
-      </w:r>
-    </w:p>
-    <w:p>
-      <w:r>
-        <w:t xml:space="preserve">Segundo o site </w:t>
-      </w:r>
-      <w:proofErr w:type="spellStart"/>
-      <w:r>
-        <w:t>Alura</w:t>
-      </w:r>
-      <w:proofErr w:type="spellEnd"/>
-      <w:r>
-        <w:t xml:space="preserve"> o MER é uma ferramenta essencial para o projeto e implementação de bancos de dados. Ele ajuda a capturar relações complexas entre os dados e a estruturar os dados de maneira compreensível.</w:t>
-      </w:r>
-    </w:p>
-    <w:p>
-      <w:pPr>
-        <w:pStyle w:val="Legenda"/>
-        <w:rPr>
-          <w:szCs w:val="24"/>
-        </w:rPr>
-      </w:pPr>
-      <w:bookmarkStart w:id="60" w:name="_Toc320011802"/>
-      <w:r>
-        <w:t xml:space="preserve">Figura </w:t>
-      </w:r>
-      <w:r>
-        <w:rPr>
-          <w:noProof/>
-        </w:rPr>
-        <w:fldChar w:fldCharType="begin"/>
-      </w:r>
-      <w:r>
-        <w:rPr>
-          <w:noProof/>
-        </w:rPr>
-        <w:instrText xml:space="preserve"> SEQ Figura \* ARABIC </w:instrText>
-      </w:r>
-      <w:r>
-        <w:rPr>
-          <w:noProof/>
-        </w:rPr>
-        <w:fldChar w:fldCharType="separate"/>
-      </w:r>
-      <w:r>
-        <w:rPr>
-          <w:noProof/>
-        </w:rPr>
-        <w:t>9</w:t>
-      </w:r>
-      <w:r>
-        <w:rPr>
-          <w:noProof/>
-        </w:rPr>
-        <w:fldChar w:fldCharType="end"/>
-      </w:r>
-      <w:r>
-        <w:t xml:space="preserve"> – </w:t>
-      </w:r>
-      <w:r>
-        <w:rPr>
-          <w:b w:val="0"/>
-        </w:rPr>
-        <w:t>Mapeamento do Objeto Relacional</w:t>
-      </w:r>
-      <w:bookmarkEnd w:id="60"/>
     </w:p>
     <w:p>
       <w:pPr>
@@ -8166,24 +8161,30 @@
           <w:szCs w:val="24"/>
         </w:rPr>
         <w:drawing>
-          <wp:inline distT="0" distB="0" distL="0" distR="0" wp14:anchorId="72A6DEDF" wp14:editId="06C1095A">
-            <wp:extent cx="4965670" cy="3543300"/>
-            <wp:effectExtent l="0" t="0" r="0" b="0"/>
-            <wp:docPr id="2" name="Picture 2" descr="Descrição: D:\Documentos\UniJales\Gerência e Projeto de Sofware\Sistema Livraria Digita.png"/>
+          <wp:inline distT="0" distB="0" distL="0" distR="0" wp14:anchorId="71C3EC22" wp14:editId="51361BD0">
+            <wp:extent cx="5421904" cy="3486150"/>
+            <wp:effectExtent l="0" t="0" r="7620" b="0"/>
+            <wp:docPr id="4" name="Imagem 4"/>
             <wp:cNvGraphicFramePr>
-              <a:graphicFrameLocks xmlns:a="http://schemas.openxmlformats.org/drawingml/2006/main" noGrp="1" noChangeAspect="1"/>
+              <a:graphicFrameLocks xmlns:a="http://schemas.openxmlformats.org/drawingml/2006/main" noChangeAspect="1"/>
             </wp:cNvGraphicFramePr>
             <a:graphic xmlns:a="http://schemas.openxmlformats.org/drawingml/2006/main">
               <a:graphicData uri="http://schemas.openxmlformats.org/drawingml/2006/picture">
                 <pic:pic xmlns:pic="http://schemas.openxmlformats.org/drawingml/2006/picture">
                   <pic:nvPicPr>
-                    <pic:cNvPr id="0" name="Picture 2" descr="Descrição: D:\Documentos\UniJales\Gerência e Projeto de Sofware\Sistema Livraria Digita.png"/>
+                    <pic:cNvPr id="0" name="Picture 1"/>
                     <pic:cNvPicPr>
-                      <a:picLocks noGrp="1" noChangeAspect="1" noChangeArrowheads="1"/>
+                      <a:picLocks noChangeAspect="1" noChangeArrowheads="1"/>
                     </pic:cNvPicPr>
                   </pic:nvPicPr>
                   <pic:blipFill>
-                    <a:blip r:embed="rId14"/>
+                    <a:blip r:embed="rId14">
+                      <a:extLst>
+                        <a:ext uri="{28A0092B-C50C-407E-A947-70E740481C1C}">
+                          <a14:useLocalDpi xmlns:a14="http://schemas.microsoft.com/office/drawing/2010/main" val="0"/>
+                        </a:ext>
+                      </a:extLst>
+                    </a:blip>
                     <a:srcRect/>
                     <a:stretch>
                       <a:fillRect/>
@@ -8192,17 +8193,14 @@
                   <pic:spPr bwMode="auto">
                     <a:xfrm>
                       <a:off x="0" y="0"/>
-                      <a:ext cx="4967169" cy="3544370"/>
+                      <a:ext cx="5470581" cy="3517448"/>
                     </a:xfrm>
                     <a:prstGeom prst="rect">
                       <a:avLst/>
                     </a:prstGeom>
                     <a:noFill/>
-                    <a:ln w="9525">
+                    <a:ln>
                       <a:noFill/>
-                      <a:miter lim="800000"/>
-                      <a:headEnd/>
-                      <a:tailEnd/>
                     </a:ln>
                   </pic:spPr>
                 </pic:pic>
@@ -8255,10 +8253,12 @@
         </w:tabs>
         <w:ind w:left="426"/>
       </w:pPr>
-      <w:bookmarkStart w:id="61" w:name="_Toc144810013"/>
+      <w:bookmarkStart w:id="60" w:name="_Toc144810013"/>
       <w:r>
         <w:t>Script das tabelas</w:t>
       </w:r>
+      <w:bookmarkStart w:id="61" w:name="_GoBack"/>
+      <w:bookmarkEnd w:id="60"/>
       <w:bookmarkEnd w:id="61"/>
     </w:p>
     <w:p>
@@ -13337,18 +13337,18 @@
 </file>
 
 <file path=customXml/item1.xml><?xml version="1.0" encoding="utf-8"?>
+<p:properties xmlns:p="http://schemas.microsoft.com/office/2006/metadata/properties" xmlns:xsi="http://www.w3.org/2001/XMLSchema-instance" xmlns:pc="http://schemas.microsoft.com/office/infopath/2007/PartnerControls">
+  <documentManagement/>
+</p:properties>
+</file>
+
+<file path=customXml/item2.xml><?xml version="1.0" encoding="utf-8"?>
 <?mso-contentType ?>
 <FormTemplates xmlns="http://schemas.microsoft.com/sharepoint/v3/contenttype/forms">
   <Display>DocumentLibraryForm</Display>
   <Edit>DocumentLibraryForm</Edit>
   <New>DocumentLibraryForm</New>
 </FormTemplates>
-</file>
-
-<file path=customXml/item2.xml><?xml version="1.0" encoding="utf-8"?>
-<p:properties xmlns:p="http://schemas.microsoft.com/office/2006/metadata/properties" xmlns:xsi="http://www.w3.org/2001/XMLSchema-instance" xmlns:pc="http://schemas.microsoft.com/office/infopath/2007/PartnerControls">
-  <documentManagement/>
-</p:properties>
 </file>
 
 <file path=customXml/item3.xml><?xml version="1.0" encoding="utf-8"?>
@@ -13500,18 +13500,18 @@
 </file>
 
 <file path=customXml/itemProps1.xml><?xml version="1.0" encoding="utf-8"?>
-<ds:datastoreItem xmlns:ds="http://schemas.openxmlformats.org/officeDocument/2006/customXml" ds:itemID="{87F41EE9-D0ED-46D2-98A3-6ADED8281B26}">
+<ds:datastoreItem xmlns:ds="http://schemas.openxmlformats.org/officeDocument/2006/customXml" ds:itemID="{7762AFF8-5A06-497A-AEA1-819F616E5047}">
   <ds:schemaRefs>
-    <ds:schemaRef ds:uri="http://schemas.microsoft.com/sharepoint/v3/contenttype/forms"/>
+    <ds:schemaRef ds:uri="http://schemas.microsoft.com/office/2006/metadata/properties"/>
+    <ds:schemaRef ds:uri="http://schemas.microsoft.com/office/infopath/2007/PartnerControls"/>
   </ds:schemaRefs>
 </ds:datastoreItem>
 </file>
 
 <file path=customXml/itemProps2.xml><?xml version="1.0" encoding="utf-8"?>
-<ds:datastoreItem xmlns:ds="http://schemas.openxmlformats.org/officeDocument/2006/customXml" ds:itemID="{7762AFF8-5A06-497A-AEA1-819F616E5047}">
+<ds:datastoreItem xmlns:ds="http://schemas.openxmlformats.org/officeDocument/2006/customXml" ds:itemID="{87F41EE9-D0ED-46D2-98A3-6ADED8281B26}">
   <ds:schemaRefs>
-    <ds:schemaRef ds:uri="http://schemas.microsoft.com/office/2006/metadata/properties"/>
-    <ds:schemaRef ds:uri="http://schemas.microsoft.com/office/infopath/2007/PartnerControls"/>
+    <ds:schemaRef ds:uri="http://schemas.microsoft.com/sharepoint/v3/contenttype/forms"/>
   </ds:schemaRefs>
 </ds:datastoreItem>
 </file>
@@ -13535,7 +13535,7 @@
 </file>
 
 <file path=customXml/itemProps4.xml><?xml version="1.0" encoding="utf-8"?>
-<ds:datastoreItem xmlns:ds="http://schemas.openxmlformats.org/officeDocument/2006/customXml" ds:itemID="{BF16ADBC-69EB-43DC-A905-6AAC03BA463E}">
+<ds:datastoreItem xmlns:ds="http://schemas.openxmlformats.org/officeDocument/2006/customXml" ds:itemID="{A20F0E6E-F944-41E6-BFB6-7DD476981C81}">
   <ds:schemaRefs>
     <ds:schemaRef ds:uri="http://schemas.openxmlformats.org/officeDocument/2006/bibliography"/>
   </ds:schemaRefs>

</xml_diff>

<commit_message>
:books: docs: Continuando capitulo 6
</commit_message>
<xml_diff>
--- a/Documentos/SGED - Documento Geral do Projeto.docx
+++ b/Documentos/SGED - Documento Geral do Projeto.docx
@@ -34382,43 +34382,493 @@
       </w:r>
       <w:bookmarkEnd w:id="62"/>
     </w:p>
+    <w:p/>
     <w:p>
       <w:pPr>
         <w:pStyle w:val="Pargrafo"/>
         <w:rPr>
-          <w:i/>
-          <w:color w:val="FF0000"/>
-        </w:rPr>
-      </w:pPr>
-      <w:r>
-        <w:rPr>
-          <w:i/>
-          <w:color w:val="FF0000"/>
-        </w:rPr>
-        <w:t>Explanar sobre como foi realizado o processo de desenvolvimento</w:t>
-      </w:r>
-      <w:r>
-        <w:rPr>
-          <w:i/>
-          <w:color w:val="FF0000"/>
-        </w:rPr>
-        <w:t>, arquitetura de desenvolvimento</w:t>
-      </w:r>
-      <w:r>
-        <w:rPr>
-          <w:i/>
-          <w:color w:val="FF0000"/>
-        </w:rPr>
-        <w:t xml:space="preserve"> (Sugestão: fazer um diagrama de Componentes para demonstrar a estrutura do sistema e suas camadas)</w:t>
+          <w:iCs/>
+        </w:rPr>
+      </w:pPr>
+      <w:r>
+        <w:rPr>
+          <w:iCs/>
+        </w:rPr>
+        <w:t>IDE utilizada (</w:t>
+      </w:r>
+      <w:r>
+        <w:rPr>
+          <w:iCs/>
+        </w:rPr>
+        <w:t>Back-</w:t>
+      </w:r>
+      <w:proofErr w:type="spellStart"/>
+      <w:r>
+        <w:rPr>
+          <w:iCs/>
+        </w:rPr>
+        <w:t>E</w:t>
+      </w:r>
+      <w:r>
+        <w:rPr>
+          <w:iCs/>
+        </w:rPr>
+        <w:t>nd</w:t>
+      </w:r>
+      <w:proofErr w:type="spellEnd"/>
+      <w:r>
+        <w:rPr>
+          <w:iCs/>
+        </w:rPr>
+        <w:t xml:space="preserve">): </w:t>
+      </w:r>
+      <w:r>
+        <w:rPr>
+          <w:iCs/>
+        </w:rPr>
+        <w:t>O Visual Studio, desenvolvido pela Microsoft, é um ambiente de desenvolvimento integrado (IDE)</w:t>
+      </w:r>
+      <w:r>
+        <w:rPr>
+          <w:iCs/>
+        </w:rPr>
+        <w:t>, que</w:t>
+      </w:r>
+      <w:r>
+        <w:rPr>
+          <w:iCs/>
+        </w:rPr>
+        <w:t xml:space="preserve"> oferece suporte a diversas linguagens de programação, como C#, C++, Visual Basic e Python. Com um editor de código avançado, ferramentas de depuração integradas e designers visuais para interfaces gráficas, o Visual Studio simplifica o processo de desenvolvimento de software. Ele possui integração com sistemas de controle de versão, facilita a compilação e implantação de aplicativos e é altamente extensível, permitindo que desenvolvedores personalizem o ambiente conforme suas necessidades.</w:t>
       </w:r>
     </w:p>
     <w:p>
       <w:pPr>
         <w:pStyle w:val="Pargrafo"/>
         <w:rPr>
-          <w:i/>
-          <w:color w:val="FF0000"/>
-        </w:rPr>
+          <w:iCs/>
+        </w:rPr>
+      </w:pPr>
+      <w:r>
+        <w:rPr>
+          <w:iCs/>
+        </w:rPr>
+        <w:t>Linguagem utilizada (Back-</w:t>
+      </w:r>
+      <w:proofErr w:type="spellStart"/>
+      <w:r>
+        <w:rPr>
+          <w:iCs/>
+        </w:rPr>
+        <w:t>End</w:t>
+      </w:r>
+      <w:proofErr w:type="spellEnd"/>
+      <w:r>
+        <w:rPr>
+          <w:iCs/>
+        </w:rPr>
+        <w:t xml:space="preserve">): </w:t>
+      </w:r>
+      <w:r>
+        <w:rPr>
+          <w:iCs/>
+        </w:rPr>
+        <w:t>O C# é uma linguagem de programação moderna e orientada a objetos desenvolvida pela Microsoft como parte da plataforma .NET. Lançada no início dos anos 2000, destaca-se pela integração com a plataforma .NET, oferecendo interoperabilidade entre diferentes linguagens e sistemas operacionais. Caracterizada por uma sintaxe limpa e expressiva</w:t>
+      </w:r>
+      <w:r>
+        <w:rPr>
+          <w:iCs/>
+        </w:rPr>
+        <w:t>.</w:t>
+      </w:r>
+    </w:p>
+    <w:p>
+      <w:pPr>
+        <w:pStyle w:val="Pargrafo"/>
+        <w:rPr>
+          <w:iCs/>
+        </w:rPr>
+      </w:pPr>
+      <w:r>
+        <w:rPr>
+          <w:iCs/>
+        </w:rPr>
+        <w:t>IDE utilizada (Front-</w:t>
+      </w:r>
+      <w:proofErr w:type="spellStart"/>
+      <w:r>
+        <w:rPr>
+          <w:iCs/>
+        </w:rPr>
+        <w:t>End</w:t>
+      </w:r>
+      <w:proofErr w:type="spellEnd"/>
+      <w:r>
+        <w:rPr>
+          <w:iCs/>
+        </w:rPr>
+        <w:t xml:space="preserve">): </w:t>
+      </w:r>
+      <w:r>
+        <w:rPr>
+          <w:iCs/>
+        </w:rPr>
+        <w:t xml:space="preserve">O Visual Studio </w:t>
+      </w:r>
+      <w:proofErr w:type="spellStart"/>
+      <w:r>
+        <w:rPr>
+          <w:iCs/>
+        </w:rPr>
+        <w:t>Code</w:t>
+      </w:r>
+      <w:proofErr w:type="spellEnd"/>
+      <w:r>
+        <w:rPr>
+          <w:iCs/>
+        </w:rPr>
+        <w:t xml:space="preserve"> é um</w:t>
+      </w:r>
+      <w:r>
+        <w:rPr>
+          <w:iCs/>
+        </w:rPr>
+        <w:t xml:space="preserve"> IDE </w:t>
+      </w:r>
+      <w:r>
+        <w:rPr>
+          <w:iCs/>
+        </w:rPr>
+        <w:t xml:space="preserve">leve, mas poderoso. Ele vem com suporte para </w:t>
+      </w:r>
+      <w:proofErr w:type="spellStart"/>
+      <w:r>
+        <w:rPr>
+          <w:iCs/>
+        </w:rPr>
+        <w:t>JavaScript</w:t>
+      </w:r>
+      <w:proofErr w:type="spellEnd"/>
+      <w:r>
+        <w:rPr>
+          <w:iCs/>
+        </w:rPr>
+        <w:t xml:space="preserve">, </w:t>
+      </w:r>
+      <w:proofErr w:type="spellStart"/>
+      <w:r>
+        <w:rPr>
+          <w:iCs/>
+        </w:rPr>
+        <w:t>TypeScript</w:t>
+      </w:r>
+      <w:proofErr w:type="spellEnd"/>
+      <w:r>
+        <w:rPr>
+          <w:iCs/>
+        </w:rPr>
+        <w:t xml:space="preserve"> e Node.js e tem um rico ecossistema de extensões para outras linguagens e tempos de execução (como C++, C#, Java, Python, PHP, Go, .NET).</w:t>
+      </w:r>
+    </w:p>
+    <w:p>
+      <w:pPr>
+        <w:pStyle w:val="Pargrafo"/>
+        <w:rPr>
+          <w:iCs/>
+        </w:rPr>
+      </w:pPr>
+      <w:r>
+        <w:rPr>
+          <w:iCs/>
+        </w:rPr>
+        <w:t>Linguagem utiliza (Front-</w:t>
+      </w:r>
+      <w:proofErr w:type="spellStart"/>
+      <w:r>
+        <w:rPr>
+          <w:iCs/>
+        </w:rPr>
+        <w:t>End</w:t>
+      </w:r>
+      <w:proofErr w:type="spellEnd"/>
+      <w:r>
+        <w:rPr>
+          <w:iCs/>
+        </w:rPr>
+        <w:t xml:space="preserve">): </w:t>
+      </w:r>
+      <w:r>
+        <w:rPr>
+          <w:iCs/>
+        </w:rPr>
+        <w:t xml:space="preserve">O </w:t>
+      </w:r>
+      <w:proofErr w:type="spellStart"/>
+      <w:r>
+        <w:rPr>
+          <w:iCs/>
+        </w:rPr>
+        <w:t>React</w:t>
+      </w:r>
+      <w:proofErr w:type="spellEnd"/>
+      <w:r>
+        <w:rPr>
+          <w:iCs/>
+        </w:rPr>
+        <w:t xml:space="preserve"> é uma biblioteca </w:t>
+      </w:r>
+      <w:proofErr w:type="spellStart"/>
+      <w:r>
+        <w:rPr>
+          <w:iCs/>
+        </w:rPr>
+        <w:t>JavaScript</w:t>
+      </w:r>
+      <w:proofErr w:type="spellEnd"/>
+      <w:r>
+        <w:rPr>
+          <w:iCs/>
+        </w:rPr>
+        <w:t xml:space="preserve"> de código aberto mantida pelo Facebook</w:t>
+      </w:r>
+      <w:r>
+        <w:t xml:space="preserve"> </w:t>
+      </w:r>
+      <w:r>
+        <w:rPr>
+          <w:iCs/>
+        </w:rPr>
+        <w:t xml:space="preserve">(atual Meta), projetada para facilitar o desenvolvimento de interfaces </w:t>
+      </w:r>
+      <w:r>
+        <w:rPr>
+          <w:iCs/>
+        </w:rPr>
+        <w:lastRenderedPageBreak/>
+        <w:t xml:space="preserve">de usuário (UI) interativas e eficientes. Lançado em 2013, o </w:t>
+      </w:r>
+      <w:proofErr w:type="spellStart"/>
+      <w:r>
+        <w:rPr>
+          <w:iCs/>
+        </w:rPr>
+        <w:t>React</w:t>
+      </w:r>
+      <w:proofErr w:type="spellEnd"/>
+      <w:r>
+        <w:rPr>
+          <w:iCs/>
+        </w:rPr>
+        <w:t xml:space="preserve"> introduz o conceito de "componentes", permitindo a construção de </w:t>
+      </w:r>
+      <w:proofErr w:type="spellStart"/>
+      <w:r>
+        <w:rPr>
+          <w:iCs/>
+        </w:rPr>
+        <w:t>UIs</w:t>
+      </w:r>
+      <w:proofErr w:type="spellEnd"/>
+      <w:r>
+        <w:rPr>
+          <w:iCs/>
+        </w:rPr>
+        <w:t xml:space="preserve"> reutilizáveis e modularizadas.</w:t>
+      </w:r>
+      <w:r>
+        <w:rPr>
+          <w:iCs/>
+        </w:rPr>
+        <w:t xml:space="preserve"> </w:t>
+      </w:r>
+    </w:p>
+    <w:p>
+      <w:pPr>
+        <w:pStyle w:val="Pargrafo"/>
+        <w:rPr>
+          <w:iCs/>
+        </w:rPr>
+      </w:pPr>
+    </w:p>
+    <w:p>
+      <w:pPr>
+        <w:pStyle w:val="Ttulo2"/>
+        <w:numPr>
+          <w:ilvl w:val="0"/>
+          <w:numId w:val="0"/>
+        </w:numPr>
+      </w:pPr>
+      <w:r>
+        <w:t>6.1</w:t>
+      </w:r>
+      <w:r>
+        <w:t>.1</w:t>
+      </w:r>
+      <w:r>
+        <w:t xml:space="preserve"> Arquitetura </w:t>
+      </w:r>
+      <w:r>
+        <w:t>de software utilizada</w:t>
+      </w:r>
+    </w:p>
+    <w:p>
+      <w:pPr>
+        <w:pStyle w:val="Pargrafo"/>
+      </w:pPr>
+      <w:r>
+        <w:t xml:space="preserve">A estrutura do código no </w:t>
+      </w:r>
+      <w:proofErr w:type="spellStart"/>
+      <w:r>
+        <w:t>back-end</w:t>
+      </w:r>
+      <w:proofErr w:type="spellEnd"/>
+      <w:r>
+        <w:t xml:space="preserve"> é composta por diversos elementos cruciais que colaboram para uma arquitetura robusta e eficiente. Os </w:t>
+      </w:r>
+      <w:proofErr w:type="spellStart"/>
+      <w:r>
+        <w:t>DTOs</w:t>
+      </w:r>
+      <w:proofErr w:type="spellEnd"/>
+      <w:r>
+        <w:t xml:space="preserve">, ou Data </w:t>
+      </w:r>
+      <w:proofErr w:type="spellStart"/>
+      <w:r>
+        <w:t>Transfer</w:t>
+      </w:r>
+      <w:proofErr w:type="spellEnd"/>
+      <w:r>
+        <w:t xml:space="preserve"> </w:t>
+      </w:r>
+      <w:proofErr w:type="spellStart"/>
+      <w:r>
+        <w:t>Objects</w:t>
+      </w:r>
+      <w:proofErr w:type="spellEnd"/>
+      <w:r>
+        <w:t>, são peças essenciais nesse contexto, desempenhando um papel vital na transferência eficiente de dados entre diferentes partes da aplicação. Essas estruturas encapsulam informações específicas, frequentemente representando entidades de negócios, otimizando a comunicação entre camadas da aplicação.</w:t>
+      </w:r>
+      <w:r>
+        <w:t xml:space="preserve"> </w:t>
+      </w:r>
+      <w:r>
+        <w:t xml:space="preserve">Além dos </w:t>
+      </w:r>
+      <w:proofErr w:type="spellStart"/>
+      <w:r>
+        <w:t>DTOs</w:t>
+      </w:r>
+      <w:proofErr w:type="spellEnd"/>
+      <w:r>
+        <w:t xml:space="preserve">, outros componentes fundamentais incluem </w:t>
+      </w:r>
+      <w:proofErr w:type="spellStart"/>
+      <w:r>
+        <w:t>services</w:t>
+      </w:r>
+      <w:proofErr w:type="spellEnd"/>
+      <w:r>
+        <w:t xml:space="preserve">, </w:t>
+      </w:r>
+      <w:proofErr w:type="spellStart"/>
+      <w:r>
+        <w:t>controllers</w:t>
+      </w:r>
+      <w:proofErr w:type="spellEnd"/>
+      <w:r>
+        <w:t xml:space="preserve"> e </w:t>
+      </w:r>
+      <w:proofErr w:type="spellStart"/>
+      <w:r>
+        <w:t>repositories</w:t>
+      </w:r>
+      <w:proofErr w:type="spellEnd"/>
+      <w:r>
+        <w:t xml:space="preserve">. Os </w:t>
+      </w:r>
+      <w:proofErr w:type="spellStart"/>
+      <w:r>
+        <w:t>services</w:t>
+      </w:r>
+      <w:proofErr w:type="spellEnd"/>
+      <w:r>
+        <w:t xml:space="preserve"> representam a camada de lógica de negócios, encapsulando operações e regras específicas do domínio, facilitando a modularização e organização do código. Já os </w:t>
+      </w:r>
+      <w:proofErr w:type="spellStart"/>
+      <w:r>
+        <w:t>controllers</w:t>
+      </w:r>
+      <w:proofErr w:type="spellEnd"/>
+      <w:r>
+        <w:t xml:space="preserve"> atuam como intermediários entre as requisições do usuário e os </w:t>
+      </w:r>
+      <w:proofErr w:type="spellStart"/>
+      <w:r>
+        <w:t>services</w:t>
+      </w:r>
+      <w:proofErr w:type="spellEnd"/>
+      <w:r>
+        <w:t xml:space="preserve">, gerenciando o fluxo de dados e interações. Esses componentes recebem as requisições, acionam operações nos </w:t>
+      </w:r>
+      <w:proofErr w:type="spellStart"/>
+      <w:r>
+        <w:t>services</w:t>
+      </w:r>
+      <w:proofErr w:type="spellEnd"/>
+      <w:r>
+        <w:t xml:space="preserve"> correspondentes e respondem ao cliente com os resultados apropriados. Quanto aos </w:t>
+      </w:r>
+      <w:proofErr w:type="spellStart"/>
+      <w:r>
+        <w:t>repositories</w:t>
+      </w:r>
+      <w:proofErr w:type="spellEnd"/>
+      <w:r>
+        <w:t>, são responsáveis pela interação com o armazenamento de dados, isolando as operações de persistência e permitindo que o restante do sistema interaja com os dados sem se preocupar com os detalhes específicos do armazenamento.</w:t>
+      </w:r>
+      <w:r>
+        <w:t xml:space="preserve"> Também foi</w:t>
+      </w:r>
+      <w:r>
+        <w:t xml:space="preserve"> utiliza APIs, como o Swagger, desempenhando um papel crucial na comunicação eficiente entre diferentes partes do sistema ou sistemas distintos. Essas APIs funcionam como pontes padronizadas para a exposição de funcionalidades e dados, permitindo integrações eficientes de serviços e facilitando a construção de aplicações modulares. Essa combinação de </w:t>
+      </w:r>
+      <w:proofErr w:type="spellStart"/>
+      <w:r>
+        <w:t>DTOs</w:t>
+      </w:r>
+      <w:proofErr w:type="spellEnd"/>
+      <w:r>
+        <w:t xml:space="preserve">, </w:t>
+      </w:r>
+      <w:proofErr w:type="spellStart"/>
+      <w:r>
+        <w:t>services</w:t>
+      </w:r>
+      <w:proofErr w:type="spellEnd"/>
+      <w:r>
+        <w:t xml:space="preserve">, </w:t>
+      </w:r>
+      <w:proofErr w:type="spellStart"/>
+      <w:r>
+        <w:t>controllers</w:t>
+      </w:r>
+      <w:proofErr w:type="spellEnd"/>
+      <w:r>
+        <w:t xml:space="preserve">, </w:t>
+      </w:r>
+      <w:proofErr w:type="spellStart"/>
+      <w:r>
+        <w:t>repositories</w:t>
+      </w:r>
+      <w:proofErr w:type="spellEnd"/>
+      <w:r>
+        <w:t xml:space="preserve"> e APIs forma uma arquitetura coesa que promove modularidade, clareza e escalabilidade no desenvolvimento de software.</w:t>
+      </w:r>
+    </w:p>
+    <w:p>
+      <w:pPr>
+        <w:pStyle w:val="Pargrafo"/>
       </w:pPr>
     </w:p>
     <w:p>
@@ -37330,29 +37780,17 @@
       </w:r>
       <w:r>
         <w:rPr>
-          <w:szCs w:val="24"/>
-        </w:rPr>
-        <w:t xml:space="preserve">O que é um Banco de </w:t>
-      </w:r>
-      <w:proofErr w:type="gramStart"/>
-      <w:r>
-        <w:rPr>
-          <w:szCs w:val="24"/>
-        </w:rPr>
-        <w:t>Dados?</w:t>
-      </w:r>
-      <w:r>
-        <w:rPr>
-          <w:szCs w:val="24"/>
-        </w:rPr>
-        <w:t>.</w:t>
-      </w:r>
-      <w:proofErr w:type="gramEnd"/>
-      <w:r>
-        <w:rPr>
-          <w:szCs w:val="24"/>
-        </w:rPr>
-        <w:t xml:space="preserve"> </w:t>
+          <w:b/>
+          <w:bCs/>
+          <w:szCs w:val="24"/>
+        </w:rPr>
+        <w:t>O que é um Banco de Dados?</w:t>
+      </w:r>
+      <w:r>
+        <w:rPr>
+          <w:szCs w:val="24"/>
+        </w:rPr>
+        <w:t xml:space="preserve">. </w:t>
       </w:r>
       <w:r>
         <w:rPr>
@@ -37364,7 +37802,55 @@
         <w:rPr>
           <w:szCs w:val="24"/>
         </w:rPr>
-        <w:t>https://www.oracle.com/br/database/what-is-database/</w:t>
+        <w:t xml:space="preserve"> &lt;</w:t>
+      </w:r>
+      <w:r>
+        <w:rPr>
+          <w:szCs w:val="24"/>
+        </w:rPr>
+        <w:t>https://www.oracle.com/</w:t>
+      </w:r>
+      <w:proofErr w:type="spellStart"/>
+      <w:r>
+        <w:rPr>
+          <w:szCs w:val="24"/>
+        </w:rPr>
+        <w:t>br</w:t>
+      </w:r>
+      <w:proofErr w:type="spellEnd"/>
+      <w:r>
+        <w:rPr>
+          <w:szCs w:val="24"/>
+        </w:rPr>
+        <w:t>/</w:t>
+      </w:r>
+      <w:proofErr w:type="spellStart"/>
+      <w:r>
+        <w:rPr>
+          <w:szCs w:val="24"/>
+        </w:rPr>
+        <w:t>database</w:t>
+      </w:r>
+      <w:proofErr w:type="spellEnd"/>
+      <w:r>
+        <w:rPr>
+          <w:szCs w:val="24"/>
+        </w:rPr>
+        <w:t>/</w:t>
+      </w:r>
+      <w:proofErr w:type="spellStart"/>
+      <w:r>
+        <w:rPr>
+          <w:szCs w:val="24"/>
+        </w:rPr>
+        <w:t>what-is-database</w:t>
+      </w:r>
+      <w:proofErr w:type="spellEnd"/>
+      <w:r>
+        <w:rPr>
+          <w:szCs w:val="24"/>
+        </w:rPr>
+        <w:t>/</w:t>
       </w:r>
       <w:r>
         <w:rPr>
@@ -37375,12 +37861,397 @@
     </w:p>
     <w:p>
       <w:pPr>
+        <w:spacing w:line="240" w:lineRule="auto"/>
         <w:ind w:firstLine="0"/>
         <w:jc w:val="left"/>
         <w:rPr>
           <w:szCs w:val="24"/>
         </w:rPr>
       </w:pPr>
+    </w:p>
+    <w:p>
+      <w:pPr>
+        <w:spacing w:line="240" w:lineRule="auto"/>
+        <w:ind w:firstLine="0"/>
+        <w:jc w:val="left"/>
+        <w:rPr>
+          <w:szCs w:val="24"/>
+        </w:rPr>
+      </w:pPr>
+      <w:r>
+        <w:rPr>
+          <w:szCs w:val="24"/>
+        </w:rPr>
+        <w:t xml:space="preserve">MICROSOFT. </w:t>
+      </w:r>
+      <w:r>
+        <w:rPr>
+          <w:b/>
+          <w:bCs/>
+          <w:szCs w:val="24"/>
+        </w:rPr>
+        <w:t>O que é o Visual Studio?</w:t>
+      </w:r>
+      <w:r>
+        <w:rPr>
+          <w:szCs w:val="24"/>
+        </w:rPr>
+        <w:t xml:space="preserve">. </w:t>
+      </w:r>
+      <w:r>
+        <w:rPr>
+          <w:szCs w:val="24"/>
+        </w:rPr>
+        <w:t xml:space="preserve">28 outubro </w:t>
+      </w:r>
+      <w:r>
+        <w:rPr>
+          <w:szCs w:val="24"/>
+        </w:rPr>
+        <w:t>2023.</w:t>
+      </w:r>
+    </w:p>
+    <w:p>
+      <w:pPr>
+        <w:spacing w:line="240" w:lineRule="auto"/>
+        <w:ind w:firstLine="0"/>
+        <w:jc w:val="left"/>
+        <w:rPr>
+          <w:szCs w:val="24"/>
+        </w:rPr>
+      </w:pPr>
+      <w:r>
+        <w:rPr>
+          <w:szCs w:val="24"/>
+        </w:rPr>
+        <w:t>Disponível:  &lt;</w:t>
+      </w:r>
+      <w:r>
+        <w:rPr>
+          <w:szCs w:val="24"/>
+        </w:rPr>
+        <w:t>https://learn.microsoft.com/pt-br/visualstudio/get-started/visual-studio-ide?view=vs-2022</w:t>
+      </w:r>
+      <w:r>
+        <w:rPr>
+          <w:szCs w:val="24"/>
+        </w:rPr>
+        <w:t>&gt;. Acesso em: 03 dez. 2023.</w:t>
+      </w:r>
+    </w:p>
+    <w:p>
+      <w:pPr>
+        <w:ind w:firstLine="0"/>
+        <w:jc w:val="left"/>
+        <w:rPr>
+          <w:szCs w:val="24"/>
+        </w:rPr>
+      </w:pPr>
+    </w:p>
+    <w:p>
+      <w:pPr>
+        <w:ind w:firstLine="0"/>
+        <w:jc w:val="left"/>
+        <w:rPr>
+          <w:szCs w:val="24"/>
+        </w:rPr>
+      </w:pPr>
+      <w:r>
+        <w:rPr>
+          <w:szCs w:val="24"/>
+        </w:rPr>
+        <w:t xml:space="preserve">MICROSOFT. </w:t>
+      </w:r>
+      <w:r>
+        <w:rPr>
+          <w:b/>
+          <w:bCs/>
+          <w:szCs w:val="24"/>
+        </w:rPr>
+        <w:t>Um tour pela linguagem C#</w:t>
+      </w:r>
+      <w:r>
+        <w:rPr>
+          <w:szCs w:val="24"/>
+        </w:rPr>
+        <w:t xml:space="preserve">. </w:t>
+      </w:r>
+      <w:r>
+        <w:rPr>
+          <w:szCs w:val="24"/>
+        </w:rPr>
+        <w:t xml:space="preserve">15 fevereiro </w:t>
+      </w:r>
+      <w:r>
+        <w:rPr>
+          <w:szCs w:val="24"/>
+        </w:rPr>
+        <w:t>2023. Disponível: &lt;</w:t>
+      </w:r>
+      <w:r>
+        <w:rPr>
+          <w:szCs w:val="24"/>
+        </w:rPr>
+        <w:t>https://learn.microsoft.com/pt-br/dotnet/csharp/tour-of-csharp/</w:t>
+      </w:r>
+      <w:r>
+        <w:rPr>
+          <w:szCs w:val="24"/>
+        </w:rPr>
+        <w:t>&gt;. Acesso em: 03 dez. 2023.</w:t>
+      </w:r>
+    </w:p>
+    <w:p>
+      <w:pPr>
+        <w:ind w:firstLine="0"/>
+        <w:jc w:val="left"/>
+        <w:rPr>
+          <w:szCs w:val="24"/>
+        </w:rPr>
+      </w:pPr>
+    </w:p>
+    <w:p>
+      <w:pPr>
+        <w:ind w:firstLine="0"/>
+        <w:jc w:val="left"/>
+        <w:rPr>
+          <w:szCs w:val="24"/>
+        </w:rPr>
+      </w:pPr>
+      <w:r>
+        <w:rPr>
+          <w:szCs w:val="24"/>
+        </w:rPr>
+        <w:t xml:space="preserve">NEVES, V. </w:t>
+      </w:r>
+      <w:proofErr w:type="spellStart"/>
+      <w:r>
+        <w:rPr>
+          <w:b/>
+          <w:bCs/>
+          <w:szCs w:val="24"/>
+        </w:rPr>
+        <w:t>React</w:t>
+      </w:r>
+      <w:proofErr w:type="spellEnd"/>
+      <w:r>
+        <w:rPr>
+          <w:b/>
+          <w:bCs/>
+          <w:szCs w:val="24"/>
+        </w:rPr>
+        <w:t>:</w:t>
+      </w:r>
+      <w:r>
+        <w:rPr>
+          <w:szCs w:val="24"/>
+        </w:rPr>
+        <w:t xml:space="preserve"> o que é, como funciona e um Guia dessa popular ferramenta JS</w:t>
+      </w:r>
+      <w:r>
+        <w:rPr>
+          <w:szCs w:val="24"/>
+        </w:rPr>
+        <w:t>. 17 janeiro 2023. Disponível: &lt;</w:t>
+      </w:r>
+      <w:r>
+        <w:t xml:space="preserve"> </w:t>
+      </w:r>
+      <w:r>
+        <w:rPr>
+          <w:szCs w:val="24"/>
+        </w:rPr>
+        <w:t>https://www.alura.com.br/artigos/react-js</w:t>
+      </w:r>
+      <w:r>
+        <w:rPr>
+          <w:szCs w:val="24"/>
+        </w:rPr>
+        <w:t>&gt;. Acesso em: 03 dez. 2023.</w:t>
+      </w:r>
+    </w:p>
+    <w:p>
+      <w:pPr>
+        <w:ind w:firstLine="0"/>
+        <w:jc w:val="left"/>
+        <w:rPr>
+          <w:szCs w:val="24"/>
+        </w:rPr>
+      </w:pPr>
+    </w:p>
+    <w:p>
+      <w:pPr>
+        <w:ind w:firstLine="0"/>
+        <w:jc w:val="left"/>
+        <w:rPr>
+          <w:szCs w:val="24"/>
+        </w:rPr>
+      </w:pPr>
+      <w:r>
+        <w:rPr>
+          <w:szCs w:val="24"/>
+        </w:rPr>
+        <w:lastRenderedPageBreak/>
+        <w:t xml:space="preserve">MICROSOFT. </w:t>
+      </w:r>
+      <w:r>
+        <w:rPr>
+          <w:b/>
+          <w:bCs/>
+          <w:szCs w:val="24"/>
+        </w:rPr>
+        <w:t xml:space="preserve">Visual Studio </w:t>
+      </w:r>
+      <w:proofErr w:type="spellStart"/>
+      <w:r>
+        <w:rPr>
+          <w:b/>
+          <w:bCs/>
+          <w:szCs w:val="24"/>
+        </w:rPr>
+        <w:t>Code</w:t>
+      </w:r>
+      <w:proofErr w:type="spellEnd"/>
+      <w:r>
+        <w:rPr>
+          <w:b/>
+          <w:bCs/>
+          <w:szCs w:val="24"/>
+        </w:rPr>
+        <w:t xml:space="preserve">. </w:t>
+      </w:r>
+      <w:r>
+        <w:rPr>
+          <w:szCs w:val="24"/>
+        </w:rPr>
+        <w:t>2023. Disponível:</w:t>
+      </w:r>
+      <w:r>
+        <w:rPr>
+          <w:b/>
+          <w:bCs/>
+          <w:szCs w:val="24"/>
+        </w:rPr>
+        <w:t xml:space="preserve"> &lt;</w:t>
+      </w:r>
+      <w:r>
+        <w:rPr>
+          <w:szCs w:val="24"/>
+        </w:rPr>
+        <w:t>https://visualstudio.microsoft.com/</w:t>
+      </w:r>
+      <w:proofErr w:type="spellStart"/>
+      <w:r>
+        <w:rPr>
+          <w:szCs w:val="24"/>
+        </w:rPr>
+        <w:t>pt-br</w:t>
+      </w:r>
+      <w:proofErr w:type="spellEnd"/>
+      <w:r>
+        <w:rPr>
+          <w:szCs w:val="24"/>
+        </w:rPr>
+        <w:t>/#vscode-section</w:t>
+      </w:r>
+      <w:r>
+        <w:rPr>
+          <w:b/>
+          <w:bCs/>
+          <w:szCs w:val="24"/>
+        </w:rPr>
+        <w:t>&gt;</w:t>
+      </w:r>
+      <w:r>
+        <w:rPr>
+          <w:szCs w:val="24"/>
+        </w:rPr>
+        <w:t>. Acesso em: 03 dez. 2023.</w:t>
+      </w:r>
+    </w:p>
+    <w:p>
+      <w:pPr>
+        <w:ind w:firstLine="0"/>
+        <w:jc w:val="left"/>
+        <w:rPr>
+          <w:szCs w:val="24"/>
+        </w:rPr>
+      </w:pPr>
+    </w:p>
+    <w:p>
+      <w:pPr>
+        <w:ind w:firstLine="0"/>
+        <w:jc w:val="left"/>
+        <w:rPr>
+          <w:szCs w:val="24"/>
+        </w:rPr>
+      </w:pPr>
+      <w:r>
+        <w:rPr>
+          <w:szCs w:val="24"/>
+        </w:rPr>
+        <w:t>MICROSOFT</w:t>
+      </w:r>
+      <w:r>
+        <w:rPr>
+          <w:b/>
+          <w:bCs/>
+          <w:szCs w:val="24"/>
+        </w:rPr>
+        <w:t xml:space="preserve">. </w:t>
+      </w:r>
+      <w:r>
+        <w:rPr>
+          <w:b/>
+          <w:bCs/>
+          <w:szCs w:val="24"/>
+        </w:rPr>
+        <w:t xml:space="preserve">Criar </w:t>
+      </w:r>
+      <w:proofErr w:type="spellStart"/>
+      <w:r>
+        <w:rPr>
+          <w:b/>
+          <w:bCs/>
+          <w:szCs w:val="24"/>
+        </w:rPr>
+        <w:t>DTOs</w:t>
+      </w:r>
+      <w:proofErr w:type="spellEnd"/>
+      <w:r>
+        <w:rPr>
+          <w:b/>
+          <w:bCs/>
+          <w:szCs w:val="24"/>
+        </w:rPr>
+        <w:t xml:space="preserve"> (objetos de transferência de dados)</w:t>
+      </w:r>
+      <w:r>
+        <w:rPr>
+          <w:b/>
+          <w:bCs/>
+          <w:szCs w:val="24"/>
+        </w:rPr>
+        <w:t>.</w:t>
+      </w:r>
+      <w:r>
+        <w:rPr>
+          <w:szCs w:val="24"/>
+        </w:rPr>
+        <w:t xml:space="preserve"> 17 julho 2023. Disponível: &lt;</w:t>
+      </w:r>
+      <w:r>
+        <w:rPr>
+          <w:szCs w:val="24"/>
+        </w:rPr>
+        <w:t>https://learn.microsoft.com/pt-br/aspnet/web-api/overview/data/using-web-api-with-entity-framework/part-5</w:t>
+      </w:r>
+      <w:r>
+        <w:rPr>
+          <w:szCs w:val="24"/>
+        </w:rPr>
+        <w:t>&gt;. Acesso em: 03 dez. 2023.</w:t>
+      </w:r>
     </w:p>
     <w:p>
       <w:pPr>
@@ -41315,21 +42186,6 @@
 </file>
 
 <file path=customXml/item1.xml><?xml version="1.0" encoding="utf-8"?>
-<?mso-contentType ?>
-<FormTemplates xmlns="http://schemas.microsoft.com/sharepoint/v3/contenttype/forms">
-  <Display>DocumentLibraryForm</Display>
-  <Edit>DocumentLibraryForm</Edit>
-  <New>DocumentLibraryForm</New>
-</FormTemplates>
-</file>
-
-<file path=customXml/item2.xml><?xml version="1.0" encoding="utf-8"?>
-<p:properties xmlns:p="http://schemas.microsoft.com/office/2006/metadata/properties" xmlns:xsi="http://www.w3.org/2001/XMLSchema-instance" xmlns:pc="http://schemas.microsoft.com/office/infopath/2007/PartnerControls">
-  <documentManagement/>
-</p:properties>
-</file>
-
-<file path=customXml/item3.xml><?xml version="1.0" encoding="utf-8"?>
 <ct:contentTypeSchema xmlns:ct="http://schemas.microsoft.com/office/2006/metadata/contentType" xmlns:ma="http://schemas.microsoft.com/office/2006/metadata/properties/metaAttributes" ct:_="" ma:_="" ma:contentTypeName="Documento" ma:contentTypeID="0x010100FF33F66F804B4D49AAA3ACD3A2BB6BED" ma:contentTypeVersion="4" ma:contentTypeDescription="Crie um novo documento." ma:contentTypeScope="" ma:versionID="35563e1b0f5054b18b17940f79e394d4">
   <xsd:schema xmlns:xsd="http://www.w3.org/2001/XMLSchema" xmlns:xs="http://www.w3.org/2001/XMLSchema" xmlns:p="http://schemas.microsoft.com/office/2006/metadata/properties" xmlns:ns2="2b27184c-fad0-44bf-8a16-f94ff7fe2173" targetNamespace="http://schemas.microsoft.com/office/2006/metadata/properties" ma:root="true" ma:fieldsID="ee169c34ba1c4748b3cdab97d0865835" ns2:_="">
     <xsd:import namespace="2b27184c-fad0-44bf-8a16-f94ff7fe2173"/>
@@ -41473,28 +42329,26 @@
 </ct:contentTypeSchema>
 </file>
 
+<file path=customXml/item2.xml><?xml version="1.0" encoding="utf-8"?>
+<p:properties xmlns:p="http://schemas.microsoft.com/office/2006/metadata/properties" xmlns:xsi="http://www.w3.org/2001/XMLSchema-instance" xmlns:pc="http://schemas.microsoft.com/office/infopath/2007/PartnerControls">
+  <documentManagement/>
+</p:properties>
+</file>
+
+<file path=customXml/item3.xml><?xml version="1.0" encoding="utf-8"?>
+<?mso-contentType ?>
+<FormTemplates xmlns="http://schemas.microsoft.com/sharepoint/v3/contenttype/forms">
+  <Display>DocumentLibraryForm</Display>
+  <Edit>DocumentLibraryForm</Edit>
+  <New>DocumentLibraryForm</New>
+</FormTemplates>
+</file>
+
 <file path=customXml/item4.xml><?xml version="1.0" encoding="utf-8"?>
 <b:Sources xmlns:b="http://schemas.openxmlformats.org/officeDocument/2006/bibliography" xmlns="http://schemas.openxmlformats.org/officeDocument/2006/bibliography" SelectedStyle="\APA.XSL" StyleName="APA"/>
 </file>
 
 <file path=customXml/itemProps1.xml><?xml version="1.0" encoding="utf-8"?>
-<ds:datastoreItem xmlns:ds="http://schemas.openxmlformats.org/officeDocument/2006/customXml" ds:itemID="{87F41EE9-D0ED-46D2-98A3-6ADED8281B26}">
-  <ds:schemaRefs>
-    <ds:schemaRef ds:uri="http://schemas.microsoft.com/sharepoint/v3/contenttype/forms"/>
-  </ds:schemaRefs>
-</ds:datastoreItem>
-</file>
-
-<file path=customXml/itemProps2.xml><?xml version="1.0" encoding="utf-8"?>
-<ds:datastoreItem xmlns:ds="http://schemas.openxmlformats.org/officeDocument/2006/customXml" ds:itemID="{7762AFF8-5A06-497A-AEA1-819F616E5047}">
-  <ds:schemaRefs>
-    <ds:schemaRef ds:uri="http://schemas.microsoft.com/office/2006/metadata/properties"/>
-    <ds:schemaRef ds:uri="http://schemas.microsoft.com/office/infopath/2007/PartnerControls"/>
-  </ds:schemaRefs>
-</ds:datastoreItem>
-</file>
-
-<file path=customXml/itemProps3.xml><?xml version="1.0" encoding="utf-8"?>
 <ds:datastoreItem xmlns:ds="http://schemas.openxmlformats.org/officeDocument/2006/customXml" ds:itemID="{1D215659-7484-47C8-86AD-4D487F654A46}">
   <ds:schemaRefs>
     <ds:schemaRef ds:uri="http://schemas.microsoft.com/office/2006/metadata/contentType"/>
@@ -41512,6 +42366,23 @@
 </ds:datastoreItem>
 </file>
 
+<file path=customXml/itemProps2.xml><?xml version="1.0" encoding="utf-8"?>
+<ds:datastoreItem xmlns:ds="http://schemas.openxmlformats.org/officeDocument/2006/customXml" ds:itemID="{7762AFF8-5A06-497A-AEA1-819F616E5047}">
+  <ds:schemaRefs>
+    <ds:schemaRef ds:uri="http://schemas.microsoft.com/office/2006/metadata/properties"/>
+    <ds:schemaRef ds:uri="http://schemas.microsoft.com/office/infopath/2007/PartnerControls"/>
+  </ds:schemaRefs>
+</ds:datastoreItem>
+</file>
+
+<file path=customXml/itemProps3.xml><?xml version="1.0" encoding="utf-8"?>
+<ds:datastoreItem xmlns:ds="http://schemas.openxmlformats.org/officeDocument/2006/customXml" ds:itemID="{87F41EE9-D0ED-46D2-98A3-6ADED8281B26}">
+  <ds:schemaRefs>
+    <ds:schemaRef ds:uri="http://schemas.microsoft.com/sharepoint/v3/contenttype/forms"/>
+  </ds:schemaRefs>
+</ds:datastoreItem>
+</file>
+
 <file path=customXml/itemProps4.xml><?xml version="1.0" encoding="utf-8"?>
 <ds:datastoreItem xmlns:ds="http://schemas.openxmlformats.org/officeDocument/2006/customXml" ds:itemID="{961302A4-987C-455E-A7BE-B0028BF4135F}">
   <ds:schemaRefs>

</xml_diff>